<commit_message>
v1.5 added Largest Common Subsequence code and readme files
</commit_message>
<xml_diff>
--- a/Readme/LCS_README.docx
+++ b/Readme/LCS_README.docx
@@ -13,6 +13,14 @@
         </w:rPr>
         <w:t xml:space="preserve">Project Report :  Largest Common Subsequence </w:t>
       </w:r>
+      <w:r>
+        <w:rPr>
+          <w:b/>
+        </w:rPr>
+        <w:t xml:space="preserve"> </w:t>
+      </w:r>
+      <w:bookmarkStart w:id="0" w:name="_GoBack"/>
+      <w:bookmarkEnd w:id="0"/>
     </w:p>
     <w:p>
       <w:pPr>
@@ -23,7 +31,35 @@
         <w:rPr>
           <w:b/>
         </w:rPr>
-        <w:t xml:space="preserve">Author: Nikhil Bhirud, Sachin Badgujar, Bhsuhan Suhas Deshpande </w:t>
+        <w:t xml:space="preserve">Author: Nikhil Bhirud, Sachin </w:t>
+      </w:r>
+      <w:proofErr w:type="spellStart"/>
+      <w:r>
+        <w:rPr>
+          <w:b/>
+        </w:rPr>
+        <w:t>Badgujar</w:t>
+      </w:r>
+      <w:proofErr w:type="spellEnd"/>
+      <w:r>
+        <w:rPr>
+          <w:b/>
+        </w:rPr>
+        <w:t xml:space="preserve">, </w:t>
+      </w:r>
+      <w:proofErr w:type="spellStart"/>
+      <w:r>
+        <w:rPr>
+          <w:b/>
+        </w:rPr>
+        <w:t>Bhsuhan</w:t>
+      </w:r>
+      <w:proofErr w:type="spellEnd"/>
+      <w:r>
+        <w:rPr>
+          <w:b/>
+        </w:rPr>
+        <w:t xml:space="preserve"> Suhas Deshpande </w:t>
       </w:r>
     </w:p>
     <w:p>
@@ -243,7 +279,15 @@
         <w:ind w:hanging="360"/>
       </w:pPr>
       <w:r>
-        <w:t xml:space="preserve">This probably be the best application of LCS, Scientists use LCS technique to find out similarity beween DNA’s of two species. </w:t>
+        <w:t xml:space="preserve">This probably be the best application of LCS, Scientists use LCS technique to find out similarity </w:t>
+      </w:r>
+      <w:proofErr w:type="spellStart"/>
+      <w:r>
+        <w:t>beween</w:t>
+      </w:r>
+      <w:proofErr w:type="spellEnd"/>
+      <w:r>
+        <w:t xml:space="preserve"> DNA’s of two species. </w:t>
       </w:r>
     </w:p>
     <w:p>
@@ -269,8 +313,13 @@
         <w:spacing w:after="5" w:line="400" w:lineRule="auto"/>
         <w:ind w:left="-5" w:right="4607" w:hanging="10"/>
       </w:pPr>
-      <w:r>
-        <w:t xml:space="preserve">e.g . in the following example, strings are 1)Algorithm 2)Program The possible LCS are   </w:t>
+      <w:proofErr w:type="spellStart"/>
+      <w:r>
+        <w:t>e.g</w:t>
+      </w:r>
+      <w:proofErr w:type="spellEnd"/>
+      <w:r>
+        <w:t xml:space="preserve"> . in the following example, strings are 1)Algorithm 2)Program The possible LCS are   </w:t>
       </w:r>
     </w:p>
     <w:p>
@@ -4784,7 +4833,15 @@
         <w:t>class</w:t>
       </w:r>
       <w:r>
-        <w:t xml:space="preserve"> LCSManager { </w:t>
+        <w:t xml:space="preserve"> </w:t>
+      </w:r>
+      <w:proofErr w:type="spellStart"/>
+      <w:r>
+        <w:t>LCSManager</w:t>
+      </w:r>
+      <w:proofErr w:type="spellEnd"/>
+      <w:r>
+        <w:t xml:space="preserve"> { </w:t>
       </w:r>
     </w:p>
     <w:p>
@@ -4837,7 +4894,15 @@
         <w:t>void</w:t>
       </w:r>
       <w:r>
-        <w:t xml:space="preserve"> main(String[] args) { </w:t>
+        <w:t xml:space="preserve"> main(String[] </w:t>
+      </w:r>
+      <w:proofErr w:type="spellStart"/>
+      <w:r>
+        <w:t>args</w:t>
+      </w:r>
+      <w:proofErr w:type="spellEnd"/>
+      <w:r>
+        <w:t xml:space="preserve">) { </w:t>
       </w:r>
     </w:p>
     <w:p>
@@ -4858,7 +4923,15 @@
       </w:r>
       <w:r>
         <w:tab/>
-        <w:t xml:space="preserve">LCS newLCS = </w:t>
+        <w:t xml:space="preserve">LCS </w:t>
+      </w:r>
+      <w:proofErr w:type="spellStart"/>
+      <w:r>
+        <w:t>newLCS</w:t>
+      </w:r>
+      <w:proofErr w:type="spellEnd"/>
+      <w:r>
+        <w:t xml:space="preserve"> = </w:t>
       </w:r>
       <w:r>
         <w:rPr>
@@ -4868,7 +4941,23 @@
         <w:t>new</w:t>
       </w:r>
       <w:r>
-        <w:t xml:space="preserve"> LCS(args[0], args[1]); </w:t>
+        <w:t xml:space="preserve"> LCS(</w:t>
+      </w:r>
+      <w:proofErr w:type="spellStart"/>
+      <w:r>
+        <w:t>args</w:t>
+      </w:r>
+      <w:proofErr w:type="spellEnd"/>
+      <w:r>
+        <w:t xml:space="preserve">[0], </w:t>
+      </w:r>
+      <w:proofErr w:type="spellStart"/>
+      <w:r>
+        <w:t>args</w:t>
+      </w:r>
+      <w:proofErr w:type="spellEnd"/>
+      <w:r>
+        <w:t xml:space="preserve">[1]); </w:t>
       </w:r>
     </w:p>
     <w:p>
@@ -4894,7 +4983,35 @@
         <w:rPr>
           <w:color w:val="3F7F5F"/>
         </w:rPr>
-        <w:t>//LCS newLCS = new LCS("spanking","amputation");</w:t>
+        <w:t xml:space="preserve">//LCS </w:t>
+      </w:r>
+      <w:proofErr w:type="spellStart"/>
+      <w:r>
+        <w:rPr>
+          <w:color w:val="3F7F5F"/>
+        </w:rPr>
+        <w:t>newLCS</w:t>
+      </w:r>
+      <w:proofErr w:type="spellEnd"/>
+      <w:r>
+        <w:rPr>
+          <w:color w:val="3F7F5F"/>
+        </w:rPr>
+        <w:t xml:space="preserve"> = new LCS("</w:t>
+      </w:r>
+      <w:proofErr w:type="spellStart"/>
+      <w:r>
+        <w:rPr>
+          <w:color w:val="3F7F5F"/>
+        </w:rPr>
+        <w:t>spanking","amputation</w:t>
+      </w:r>
+      <w:proofErr w:type="spellEnd"/>
+      <w:r>
+        <w:rPr>
+          <w:color w:val="3F7F5F"/>
+        </w:rPr>
+        <w:t>");</w:t>
       </w:r>
       <w:r>
         <w:t xml:space="preserve"> </w:t>
@@ -4918,7 +5035,14 @@
       </w:r>
       <w:r>
         <w:tab/>
-        <w:t xml:space="preserve">newLCS.memoized_lcs(); </w:t>
+      </w:r>
+      <w:proofErr w:type="spellStart"/>
+      <w:r>
+        <w:t>newLCS.memoized_lcs</w:t>
+      </w:r>
+      <w:proofErr w:type="spellEnd"/>
+      <w:r>
+        <w:t xml:space="preserve">(); </w:t>
       </w:r>
     </w:p>
     <w:p>
@@ -4955,7 +5079,14 @@
       </w:r>
       <w:r>
         <w:tab/>
-        <w:t>System.out.println(</w:t>
+      </w:r>
+      <w:proofErr w:type="spellStart"/>
+      <w:r>
+        <w:t>System.out.println</w:t>
+      </w:r>
+      <w:proofErr w:type="spellEnd"/>
+      <w:r>
+        <w:t>(</w:t>
       </w:r>
       <w:r>
         <w:rPr>
@@ -4964,7 +5095,15 @@
         <w:t>"The Length of LCS is: "</w:t>
       </w:r>
       <w:r>
-        <w:t xml:space="preserve">+newLCS.getLCSLength()); </w:t>
+        <w:t>+</w:t>
+      </w:r>
+      <w:proofErr w:type="spellStart"/>
+      <w:r>
+        <w:t>newLCS.getLCSLength</w:t>
+      </w:r>
+      <w:proofErr w:type="spellEnd"/>
+      <w:r>
+        <w:t xml:space="preserve">()); </w:t>
       </w:r>
     </w:p>
     <w:p>
@@ -4985,7 +5124,14 @@
       </w:r>
       <w:r>
         <w:tab/>
-        <w:t>System.out.println(</w:t>
+      </w:r>
+      <w:proofErr w:type="spellStart"/>
+      <w:r>
+        <w:t>System.out.println</w:t>
+      </w:r>
+      <w:proofErr w:type="spellEnd"/>
+      <w:r>
+        <w:t>(</w:t>
       </w:r>
       <w:r>
         <w:rPr>
@@ -4994,7 +5140,15 @@
         <w:t>"The LCS string is: "</w:t>
       </w:r>
       <w:r>
-        <w:t xml:space="preserve">+newLCS.getlcsString()); </w:t>
+        <w:t>+</w:t>
+      </w:r>
+      <w:proofErr w:type="spellStart"/>
+      <w:r>
+        <w:t>newLCS.getlcsString</w:t>
+      </w:r>
+      <w:proofErr w:type="spellEnd"/>
+      <w:r>
+        <w:t xml:space="preserve">()); </w:t>
       </w:r>
     </w:p>
     <w:p>
@@ -5011,7 +5165,14 @@
       </w:r>
       <w:r>
         <w:tab/>
-        <w:t>System.out.println(</w:t>
+      </w:r>
+      <w:proofErr w:type="spellStart"/>
+      <w:r>
+        <w:t>System.out.println</w:t>
+      </w:r>
+      <w:proofErr w:type="spellEnd"/>
+      <w:r>
+        <w:t>(</w:t>
       </w:r>
       <w:r>
         <w:rPr>
@@ -5028,7 +5189,14 @@
       </w:r>
       <w:r>
         <w:tab/>
-        <w:t xml:space="preserve">newLCS.printMatrix(); </w:t>
+      </w:r>
+      <w:proofErr w:type="spellStart"/>
+      <w:r>
+        <w:t>newLCS.printMatrix</w:t>
+      </w:r>
+      <w:proofErr w:type="spellEnd"/>
+      <w:r>
+        <w:t xml:space="preserve">(); </w:t>
       </w:r>
     </w:p>
     <w:p>
@@ -5188,6 +5356,7 @@
       <w:r>
         <w:t xml:space="preserve"> </w:t>
       </w:r>
+      <w:proofErr w:type="spellStart"/>
       <w:r>
         <w:rPr>
           <w:b/>
@@ -5195,6 +5364,7 @@
         </w:rPr>
         <w:t>int</w:t>
       </w:r>
+      <w:proofErr w:type="spellEnd"/>
       <w:r>
         <w:t xml:space="preserve">[][][] c;  </w:t>
       </w:r>
@@ -5211,6 +5381,7 @@
       <w:r>
         <w:t xml:space="preserve"> </w:t>
       </w:r>
+      <w:proofErr w:type="spellStart"/>
       <w:r>
         <w:rPr>
           <w:b/>
@@ -5218,6 +5389,7 @@
         </w:rPr>
         <w:t>int</w:t>
       </w:r>
+      <w:proofErr w:type="spellEnd"/>
       <w:r>
         <w:t xml:space="preserve"> len1;  </w:t>
       </w:r>
@@ -5234,6 +5406,7 @@
       <w:r>
         <w:t xml:space="preserve"> </w:t>
       </w:r>
+      <w:proofErr w:type="spellStart"/>
       <w:r>
         <w:rPr>
           <w:b/>
@@ -5241,6 +5414,7 @@
         </w:rPr>
         <w:t>int</w:t>
       </w:r>
+      <w:proofErr w:type="spellEnd"/>
       <w:r>
         <w:t xml:space="preserve"> len2;  </w:t>
       </w:r>
@@ -5257,6 +5431,7 @@
       <w:r>
         <w:t xml:space="preserve"> </w:t>
       </w:r>
+      <w:proofErr w:type="spellStart"/>
       <w:r>
         <w:rPr>
           <w:b/>
@@ -5264,8 +5439,17 @@
         </w:rPr>
         <w:t>int</w:t>
       </w:r>
-      <w:r>
-        <w:t xml:space="preserve"> lcslength = 0; </w:t>
+      <w:proofErr w:type="spellEnd"/>
+      <w:r>
+        <w:t xml:space="preserve"> </w:t>
+      </w:r>
+      <w:proofErr w:type="spellStart"/>
+      <w:r>
+        <w:t>lcslength</w:t>
+      </w:r>
+      <w:proofErr w:type="spellEnd"/>
+      <w:r>
+        <w:t xml:space="preserve"> = 0; </w:t>
       </w:r>
     </w:p>
     <w:p>
@@ -5290,7 +5474,15 @@
         <w:t>private</w:t>
       </w:r>
       <w:r>
-        <w:t xml:space="preserve"> String lcsString = </w:t>
+        <w:t xml:space="preserve"> String </w:t>
+      </w:r>
+      <w:proofErr w:type="spellStart"/>
+      <w:r>
+        <w:t>lcsString</w:t>
+      </w:r>
+      <w:proofErr w:type="spellEnd"/>
+      <w:r>
+        <w:t xml:space="preserve"> = </w:t>
       </w:r>
       <w:r>
         <w:rPr>
@@ -5444,6 +5636,7 @@
       <w:r>
         <w:tab/>
       </w:r>
+      <w:proofErr w:type="spellStart"/>
       <w:r>
         <w:rPr>
           <w:b/>
@@ -5452,7 +5645,11 @@
         <w:t>this</w:t>
       </w:r>
       <w:r>
-        <w:t xml:space="preserve">.c = </w:t>
+        <w:t>.c</w:t>
+      </w:r>
+      <w:proofErr w:type="spellEnd"/>
+      <w:r>
+        <w:t xml:space="preserve"> = </w:t>
       </w:r>
       <w:r>
         <w:rPr>
@@ -5464,6 +5661,7 @@
       <w:r>
         <w:t xml:space="preserve"> </w:t>
       </w:r>
+      <w:proofErr w:type="spellStart"/>
       <w:r>
         <w:rPr>
           <w:b/>
@@ -5471,6 +5669,7 @@
         </w:rPr>
         <w:t>int</w:t>
       </w:r>
+      <w:proofErr w:type="spellEnd"/>
       <w:r>
         <w:t xml:space="preserve">[len1+1][len2+1][2]; </w:t>
       </w:r>
@@ -5498,7 +5697,35 @@
         <w:rPr>
           <w:color w:val="3F7F5F"/>
         </w:rPr>
-        <w:t>//this.b = new int[l1][l2];</w:t>
+        <w:t>//</w:t>
+      </w:r>
+      <w:proofErr w:type="spellStart"/>
+      <w:r>
+        <w:rPr>
+          <w:color w:val="3F7F5F"/>
+        </w:rPr>
+        <w:t>this.b</w:t>
+      </w:r>
+      <w:proofErr w:type="spellEnd"/>
+      <w:r>
+        <w:rPr>
+          <w:color w:val="3F7F5F"/>
+        </w:rPr>
+        <w:t xml:space="preserve"> = new </w:t>
+      </w:r>
+      <w:proofErr w:type="spellStart"/>
+      <w:r>
+        <w:rPr>
+          <w:color w:val="3F7F5F"/>
+        </w:rPr>
+        <w:t>int</w:t>
+      </w:r>
+      <w:proofErr w:type="spellEnd"/>
+      <w:r>
+        <w:rPr>
+          <w:color w:val="3F7F5F"/>
+        </w:rPr>
+        <w:t>[l1][l2];</w:t>
       </w:r>
       <w:r>
         <w:t xml:space="preserve"> </w:t>
@@ -5552,6 +5779,7 @@
       <w:r>
         <w:t xml:space="preserve"> </w:t>
       </w:r>
+      <w:proofErr w:type="spellStart"/>
       <w:r>
         <w:rPr>
           <w:b/>
@@ -5559,8 +5787,17 @@
         </w:rPr>
         <w:t>int</w:t>
       </w:r>
-      <w:r>
-        <w:t xml:space="preserve">[][][] getMatrix() { </w:t>
+      <w:proofErr w:type="spellEnd"/>
+      <w:r>
+        <w:t xml:space="preserve">[][][] </w:t>
+      </w:r>
+      <w:proofErr w:type="spellStart"/>
+      <w:r>
+        <w:t>getMatrix</w:t>
+      </w:r>
+      <w:proofErr w:type="spellEnd"/>
+      <w:r>
+        <w:t xml:space="preserve">() { </w:t>
       </w:r>
     </w:p>
     <w:p>
@@ -5665,7 +5902,15 @@
         <w:t>void</w:t>
       </w:r>
       <w:r>
-        <w:t xml:space="preserve"> printMatrix() { </w:t>
+        <w:t xml:space="preserve"> </w:t>
+      </w:r>
+      <w:proofErr w:type="spellStart"/>
+      <w:r>
+        <w:t>printMatrix</w:t>
+      </w:r>
+      <w:proofErr w:type="spellEnd"/>
+      <w:r>
+        <w:t xml:space="preserve">() { </w:t>
       </w:r>
     </w:p>
     <w:p>
@@ -5682,7 +5927,14 @@
       </w:r>
       <w:r>
         <w:tab/>
-        <w:t>System.out.println(</w:t>
+      </w:r>
+      <w:proofErr w:type="spellStart"/>
+      <w:r>
+        <w:t>System.out.println</w:t>
+      </w:r>
+      <w:proofErr w:type="spellEnd"/>
+      <w:r>
+        <w:t>(</w:t>
       </w:r>
       <w:r>
         <w:rPr>
@@ -5710,6 +5962,7 @@
       <w:r>
         <w:t xml:space="preserve"> (</w:t>
       </w:r>
+      <w:proofErr w:type="spellStart"/>
       <w:r>
         <w:rPr>
           <w:b/>
@@ -5717,8 +5970,33 @@
         </w:rPr>
         <w:t>int</w:t>
       </w:r>
-      <w:r>
-        <w:t xml:space="preserve"> i = 0; i&lt;= len1; i++) { </w:t>
+      <w:proofErr w:type="spellEnd"/>
+      <w:r>
+        <w:t xml:space="preserve"> </w:t>
+      </w:r>
+      <w:proofErr w:type="spellStart"/>
+      <w:r>
+        <w:t>i</w:t>
+      </w:r>
+      <w:proofErr w:type="spellEnd"/>
+      <w:r>
+        <w:t xml:space="preserve"> = 0; </w:t>
+      </w:r>
+      <w:proofErr w:type="spellStart"/>
+      <w:r>
+        <w:t>i</w:t>
+      </w:r>
+      <w:proofErr w:type="spellEnd"/>
+      <w:r>
+        <w:t xml:space="preserve">&lt;= len1; </w:t>
+      </w:r>
+      <w:proofErr w:type="spellStart"/>
+      <w:r>
+        <w:t>i</w:t>
+      </w:r>
+      <w:proofErr w:type="spellEnd"/>
+      <w:r>
+        <w:t xml:space="preserve">++) { </w:t>
       </w:r>
     </w:p>
     <w:p>
@@ -5755,6 +6033,7 @@
       <w:r>
         <w:t xml:space="preserve"> (</w:t>
       </w:r>
+      <w:proofErr w:type="spellStart"/>
       <w:r>
         <w:rPr>
           <w:b/>
@@ -5762,8 +6041,17 @@
         </w:rPr>
         <w:t>int</w:t>
       </w:r>
-      <w:r>
-        <w:t xml:space="preserve"> j = 0; j&lt;= len2; j++) { </w:t>
+      <w:proofErr w:type="spellEnd"/>
+      <w:r>
+        <w:t xml:space="preserve"> j = 0; j&lt;= len2; </w:t>
+      </w:r>
+      <w:proofErr w:type="spellStart"/>
+      <w:r>
+        <w:t>j++</w:t>
+      </w:r>
+      <w:proofErr w:type="spellEnd"/>
+      <w:r>
+        <w:t xml:space="preserve">) { </w:t>
       </w:r>
     </w:p>
     <w:p>
@@ -5795,7 +6083,22 @@
       </w:r>
       <w:r>
         <w:tab/>
-        <w:t xml:space="preserve">System.out.print(c[i][j][0]); </w:t>
+      </w:r>
+      <w:proofErr w:type="spellStart"/>
+      <w:r>
+        <w:t>System.out.print</w:t>
+      </w:r>
+      <w:proofErr w:type="spellEnd"/>
+      <w:r>
+        <w:t>(c[</w:t>
+      </w:r>
+      <w:proofErr w:type="spellStart"/>
+      <w:r>
+        <w:t>i</w:t>
+      </w:r>
+      <w:proofErr w:type="spellEnd"/>
+      <w:r>
+        <w:t xml:space="preserve">][j][0]); </w:t>
       </w:r>
     </w:p>
     <w:p>
@@ -5847,7 +6150,14 @@
       </w:r>
       <w:r>
         <w:tab/>
-        <w:t>System.out.println(</w:t>
+      </w:r>
+      <w:proofErr w:type="spellStart"/>
+      <w:r>
+        <w:t>System.out.println</w:t>
+      </w:r>
+      <w:proofErr w:type="spellEnd"/>
+      <w:r>
+        <w:t>(</w:t>
       </w:r>
       <w:r>
         <w:rPr>
@@ -5898,7 +6208,14 @@
       </w:r>
       <w:r>
         <w:tab/>
-        <w:t>System.out.println(</w:t>
+      </w:r>
+      <w:proofErr w:type="spellStart"/>
+      <w:r>
+        <w:t>System.out.println</w:t>
+      </w:r>
+      <w:proofErr w:type="spellEnd"/>
+      <w:r>
+        <w:t>(</w:t>
       </w:r>
       <w:r>
         <w:rPr>
@@ -5928,7 +6245,14 @@
       </w:r>
       <w:r>
         <w:tab/>
-        <w:t>System.out.println(</w:t>
+      </w:r>
+      <w:proofErr w:type="spellStart"/>
+      <w:r>
+        <w:t>System.out.println</w:t>
+      </w:r>
+      <w:proofErr w:type="spellEnd"/>
+      <w:r>
+        <w:t>(</w:t>
       </w:r>
       <w:r>
         <w:rPr>
@@ -5969,6 +6293,7 @@
       <w:r>
         <w:t xml:space="preserve"> (</w:t>
       </w:r>
+      <w:proofErr w:type="spellStart"/>
       <w:r>
         <w:rPr>
           <w:b/>
@@ -5976,8 +6301,33 @@
         </w:rPr>
         <w:t>int</w:t>
       </w:r>
-      <w:r>
-        <w:t xml:space="preserve"> i = 0; i&lt;= len1; i++) { </w:t>
+      <w:proofErr w:type="spellEnd"/>
+      <w:r>
+        <w:t xml:space="preserve"> </w:t>
+      </w:r>
+      <w:proofErr w:type="spellStart"/>
+      <w:r>
+        <w:t>i</w:t>
+      </w:r>
+      <w:proofErr w:type="spellEnd"/>
+      <w:r>
+        <w:t xml:space="preserve"> = 0; </w:t>
+      </w:r>
+      <w:proofErr w:type="spellStart"/>
+      <w:r>
+        <w:t>i</w:t>
+      </w:r>
+      <w:proofErr w:type="spellEnd"/>
+      <w:r>
+        <w:t xml:space="preserve">&lt;= len1; </w:t>
+      </w:r>
+      <w:proofErr w:type="spellStart"/>
+      <w:r>
+        <w:t>i</w:t>
+      </w:r>
+      <w:proofErr w:type="spellEnd"/>
+      <w:r>
+        <w:t xml:space="preserve">++) { </w:t>
       </w:r>
     </w:p>
     <w:p>
@@ -6014,6 +6364,7 @@
       <w:r>
         <w:t xml:space="preserve"> (</w:t>
       </w:r>
+      <w:proofErr w:type="spellStart"/>
       <w:r>
         <w:rPr>
           <w:b/>
@@ -6021,8 +6372,17 @@
         </w:rPr>
         <w:t>int</w:t>
       </w:r>
-      <w:r>
-        <w:t xml:space="preserve"> j = 0; j&lt;= len2; j++) { </w:t>
+      <w:proofErr w:type="spellEnd"/>
+      <w:r>
+        <w:t xml:space="preserve"> j = 0; j&lt;= len2; </w:t>
+      </w:r>
+      <w:proofErr w:type="spellStart"/>
+      <w:r>
+        <w:t>j++</w:t>
+      </w:r>
+      <w:proofErr w:type="spellEnd"/>
+      <w:r>
+        <w:t xml:space="preserve">) { </w:t>
       </w:r>
     </w:p>
     <w:p>
@@ -6053,7 +6413,22 @@
       </w:r>
       <w:r>
         <w:tab/>
-        <w:t xml:space="preserve">System.out.print(c[i][j][1]); </w:t>
+      </w:r>
+      <w:proofErr w:type="spellStart"/>
+      <w:r>
+        <w:t>System.out.print</w:t>
+      </w:r>
+      <w:proofErr w:type="spellEnd"/>
+      <w:r>
+        <w:t>(c[</w:t>
+      </w:r>
+      <w:proofErr w:type="spellStart"/>
+      <w:r>
+        <w:t>i</w:t>
+      </w:r>
+      <w:proofErr w:type="spellEnd"/>
+      <w:r>
+        <w:t xml:space="preserve">][j][1]); </w:t>
       </w:r>
     </w:p>
     <w:p>
@@ -6105,7 +6480,14 @@
       </w:r>
       <w:r>
         <w:tab/>
-        <w:t>System.out.println(</w:t>
+      </w:r>
+      <w:proofErr w:type="spellStart"/>
+      <w:r>
+        <w:t>System.out.println</w:t>
+      </w:r>
+      <w:proofErr w:type="spellEnd"/>
+      <w:r>
+        <w:t>(</w:t>
       </w:r>
       <w:r>
         <w:rPr>
@@ -6212,7 +6594,15 @@
         <w:t>void</w:t>
       </w:r>
       <w:r>
-        <w:t xml:space="preserve"> memoized_lcs() { </w:t>
+        <w:t xml:space="preserve"> </w:t>
+      </w:r>
+      <w:proofErr w:type="spellStart"/>
+      <w:r>
+        <w:t>memoized_lcs</w:t>
+      </w:r>
+      <w:proofErr w:type="spellEnd"/>
+      <w:r>
+        <w:t xml:space="preserve">() { </w:t>
       </w:r>
       <w:r>
         <w:tab/>
@@ -6252,6 +6642,7 @@
       <w:r>
         <w:t xml:space="preserve"> (</w:t>
       </w:r>
+      <w:proofErr w:type="spellStart"/>
       <w:r>
         <w:rPr>
           <w:b/>
@@ -6259,8 +6650,33 @@
         </w:rPr>
         <w:t>int</w:t>
       </w:r>
-      <w:r>
-        <w:t xml:space="preserve"> i = 0; i&lt;= len1; i++) {                                  ……………………………(1) </w:t>
+      <w:proofErr w:type="spellEnd"/>
+      <w:r>
+        <w:t xml:space="preserve"> </w:t>
+      </w:r>
+      <w:proofErr w:type="spellStart"/>
+      <w:r>
+        <w:t>i</w:t>
+      </w:r>
+      <w:proofErr w:type="spellEnd"/>
+      <w:r>
+        <w:t xml:space="preserve"> = 0; </w:t>
+      </w:r>
+      <w:proofErr w:type="spellStart"/>
+      <w:r>
+        <w:t>i</w:t>
+      </w:r>
+      <w:proofErr w:type="spellEnd"/>
+      <w:r>
+        <w:t xml:space="preserve">&lt;= len1; </w:t>
+      </w:r>
+      <w:proofErr w:type="spellStart"/>
+      <w:r>
+        <w:t>i</w:t>
+      </w:r>
+      <w:proofErr w:type="spellEnd"/>
+      <w:r>
+        <w:t xml:space="preserve">++) {                                  ……………………………(1) </w:t>
       </w:r>
     </w:p>
     <w:p>
@@ -6297,6 +6713,7 @@
       <w:r>
         <w:t xml:space="preserve"> (</w:t>
       </w:r>
+      <w:proofErr w:type="spellStart"/>
       <w:r>
         <w:rPr>
           <w:b/>
@@ -6304,8 +6721,17 @@
         </w:rPr>
         <w:t>int</w:t>
       </w:r>
-      <w:r>
-        <w:t xml:space="preserve"> j = 0; j&lt;= len2; j++) { </w:t>
+      <w:proofErr w:type="spellEnd"/>
+      <w:r>
+        <w:t xml:space="preserve"> j = 0; j&lt;= len2; </w:t>
+      </w:r>
+      <w:proofErr w:type="spellStart"/>
+      <w:r>
+        <w:t>j++</w:t>
+      </w:r>
+      <w:proofErr w:type="spellEnd"/>
+      <w:r>
+        <w:t xml:space="preserve">) { </w:t>
       </w:r>
     </w:p>
     <w:p>
@@ -6330,7 +6756,15 @@
       </w:r>
       <w:r>
         <w:tab/>
-        <w:t xml:space="preserve">c[i][j][0] = 0;  </w:t>
+        <w:t>c[</w:t>
+      </w:r>
+      <w:proofErr w:type="spellStart"/>
+      <w:r>
+        <w:t>i</w:t>
+      </w:r>
+      <w:proofErr w:type="spellEnd"/>
+      <w:r>
+        <w:t xml:space="preserve">][j][0] = 0;  </w:t>
       </w:r>
       <w:r>
         <w:tab/>
@@ -6346,7 +6780,15 @@
       </w:r>
       <w:r>
         <w:tab/>
-        <w:t xml:space="preserve">c[i][j][1] = 3; </w:t>
+        <w:t>c[</w:t>
+      </w:r>
+      <w:proofErr w:type="spellStart"/>
+      <w:r>
+        <w:t>i</w:t>
+      </w:r>
+      <w:proofErr w:type="spellEnd"/>
+      <w:r>
+        <w:t xml:space="preserve">][j][1] = 3; </w:t>
       </w:r>
     </w:p>
     <w:p>
@@ -6382,7 +6824,49 @@
         <w:rPr>
           <w:color w:val="3F7F5F"/>
         </w:rPr>
-        <w:t>//System.out.println("memoized_lcs"+i+", "+j);</w:t>
+        <w:t>//</w:t>
+      </w:r>
+      <w:proofErr w:type="spellStart"/>
+      <w:r>
+        <w:rPr>
+          <w:color w:val="3F7F5F"/>
+        </w:rPr>
+        <w:t>System.out.println</w:t>
+      </w:r>
+      <w:proofErr w:type="spellEnd"/>
+      <w:r>
+        <w:rPr>
+          <w:color w:val="3F7F5F"/>
+        </w:rPr>
+        <w:t>("memoized_</w:t>
+      </w:r>
+      <w:proofErr w:type="spellStart"/>
+      <w:r>
+        <w:rPr>
+          <w:color w:val="3F7F5F"/>
+        </w:rPr>
+        <w:t>lcs</w:t>
+      </w:r>
+      <w:proofErr w:type="spellEnd"/>
+      <w:r>
+        <w:rPr>
+          <w:color w:val="3F7F5F"/>
+        </w:rPr>
+        <w:t>"+</w:t>
+      </w:r>
+      <w:proofErr w:type="spellStart"/>
+      <w:r>
+        <w:rPr>
+          <w:color w:val="3F7F5F"/>
+        </w:rPr>
+        <w:t>i</w:t>
+      </w:r>
+      <w:proofErr w:type="spellEnd"/>
+      <w:r>
+        <w:rPr>
+          <w:color w:val="3F7F5F"/>
+        </w:rPr>
+        <w:t>+", "+j);</w:t>
       </w:r>
       <w:r>
         <w:t xml:space="preserve"> </w:t>
@@ -6425,7 +6909,15 @@
         <w:t>if</w:t>
       </w:r>
       <w:r>
-        <w:t xml:space="preserve"> ((i != 0) &amp;&amp; (j != 0)) { </w:t>
+        <w:t xml:space="preserve"> ((</w:t>
+      </w:r>
+      <w:proofErr w:type="spellStart"/>
+      <w:r>
+        <w:t>i</w:t>
+      </w:r>
+      <w:proofErr w:type="spellEnd"/>
+      <w:r>
+        <w:t xml:space="preserve"> != 0) &amp;&amp; (j != 0)) { </w:t>
       </w:r>
     </w:p>
     <w:p>
@@ -6461,7 +6953,22 @@
       </w:r>
       <w:r>
         <w:tab/>
-        <w:t xml:space="preserve">lookup_lcs(i, j); </w:t>
+      </w:r>
+      <w:proofErr w:type="spellStart"/>
+      <w:r>
+        <w:t>lookup_lcs</w:t>
+      </w:r>
+      <w:proofErr w:type="spellEnd"/>
+      <w:r>
+        <w:t>(</w:t>
+      </w:r>
+      <w:proofErr w:type="spellStart"/>
+      <w:r>
+        <w:t>i</w:t>
+      </w:r>
+      <w:proofErr w:type="spellEnd"/>
+      <w:r>
+        <w:t xml:space="preserve">, j); </w:t>
       </w:r>
     </w:p>
     <w:p>
@@ -6561,6 +7068,7 @@
       <w:r>
         <w:tab/>
       </w:r>
+      <w:proofErr w:type="spellStart"/>
       <w:r>
         <w:rPr>
           <w:b/>
@@ -6569,7 +7077,11 @@
         <w:t>this</w:t>
       </w:r>
       <w:r>
-        <w:t xml:space="preserve">.lcslength = c[len1][len2][0]; </w:t>
+        <w:t>.lcslength</w:t>
+      </w:r>
+      <w:proofErr w:type="spellEnd"/>
+      <w:r>
+        <w:t xml:space="preserve"> = c[len1][len2][0]; </w:t>
       </w:r>
     </w:p>
     <w:p>
@@ -6590,7 +7102,14 @@
       </w:r>
       <w:r>
         <w:tab/>
-        <w:t xml:space="preserve">generateLCSString(); </w:t>
+      </w:r>
+      <w:proofErr w:type="spellStart"/>
+      <w:r>
+        <w:t>generateLCSString</w:t>
+      </w:r>
+      <w:proofErr w:type="spellEnd"/>
+      <w:r>
+        <w:t xml:space="preserve">(); </w:t>
       </w:r>
     </w:p>
     <w:p>
@@ -6654,8 +7173,17 @@
         <w:t>void</w:t>
       </w:r>
       <w:r>
-        <w:t xml:space="preserve"> lookup_lcs(</w:t>
-      </w:r>
+        <w:t xml:space="preserve"> </w:t>
+      </w:r>
+      <w:proofErr w:type="spellStart"/>
+      <w:r>
+        <w:t>lookup_lcs</w:t>
+      </w:r>
+      <w:proofErr w:type="spellEnd"/>
+      <w:r>
+        <w:t>(</w:t>
+      </w:r>
+      <w:proofErr w:type="spellStart"/>
       <w:r>
         <w:rPr>
           <w:b/>
@@ -6663,9 +7191,19 @@
         </w:rPr>
         <w:t>int</w:t>
       </w:r>
-      <w:r>
-        <w:t xml:space="preserve"> i, </w:t>
-      </w:r>
+      <w:proofErr w:type="spellEnd"/>
+      <w:r>
+        <w:t xml:space="preserve"> </w:t>
+      </w:r>
+      <w:proofErr w:type="spellStart"/>
+      <w:r>
+        <w:t>i</w:t>
+      </w:r>
+      <w:proofErr w:type="spellEnd"/>
+      <w:r>
+        <w:t xml:space="preserve">, </w:t>
+      </w:r>
+      <w:proofErr w:type="spellStart"/>
       <w:r>
         <w:rPr>
           <w:b/>
@@ -6673,6 +7211,7 @@
         </w:rPr>
         <w:t>int</w:t>
       </w:r>
+      <w:proofErr w:type="spellEnd"/>
       <w:r>
         <w:t xml:space="preserve"> j) {  </w:t>
       </w:r>
@@ -6712,7 +7251,15 @@
       </w:r>
       <w:r>
         <w:tab/>
-        <w:t xml:space="preserve">c[i][j][0] = c[i-1][j-1][0] + 1;                              ……………………………(3)  </w:t>
+        <w:t>c[</w:t>
+      </w:r>
+      <w:proofErr w:type="spellStart"/>
+      <w:r>
+        <w:t>i</w:t>
+      </w:r>
+      <w:proofErr w:type="spellEnd"/>
+      <w:r>
+        <w:t xml:space="preserve">][j][0] = c[i-1][j-1][0] + 1;                              ……………………………(3)  </w:t>
       </w:r>
       <w:r>
         <w:tab/>
@@ -6724,7 +7271,15 @@
       </w:r>
       <w:r>
         <w:tab/>
-        <w:t xml:space="preserve">c[i][j][1] = 0; </w:t>
+        <w:t>c[</w:t>
+      </w:r>
+      <w:proofErr w:type="spellStart"/>
+      <w:r>
+        <w:t>i</w:t>
+      </w:r>
+      <w:proofErr w:type="spellEnd"/>
+      <w:r>
+        <w:t xml:space="preserve">][j][1] = 0; </w:t>
       </w:r>
       <w:r>
         <w:rPr>
@@ -6830,7 +7385,15 @@
       </w:r>
       <w:r>
         <w:tab/>
-        <w:t xml:space="preserve">c[i][j][0] = c[i-1][j-1][0];                                      ………………………….(2) </w:t>
+        <w:t>c[</w:t>
+      </w:r>
+      <w:proofErr w:type="spellStart"/>
+      <w:r>
+        <w:t>i</w:t>
+      </w:r>
+      <w:proofErr w:type="spellEnd"/>
+      <w:r>
+        <w:t xml:space="preserve">][j][0] = c[i-1][j-1][0];                                      ………………………….(2) </w:t>
       </w:r>
     </w:p>
     <w:p>
@@ -6856,7 +7419,15 @@
       </w:r>
       <w:r>
         <w:tab/>
-        <w:t xml:space="preserve">c[i][j][1] = 3; </w:t>
+        <w:t>c[</w:t>
+      </w:r>
+      <w:proofErr w:type="spellStart"/>
+      <w:r>
+        <w:t>i</w:t>
+      </w:r>
+      <w:proofErr w:type="spellEnd"/>
+      <w:r>
+        <w:t xml:space="preserve">][j][1] = 3; </w:t>
       </w:r>
       <w:r>
         <w:rPr>
@@ -6925,7 +7496,15 @@
         <w:t>if</w:t>
       </w:r>
       <w:r>
-        <w:t xml:space="preserve">( c[i-1][j][0] &gt;= c[i][j][0] ) { </w:t>
+        <w:t>( c[i-1][j][0] &gt;= c[</w:t>
+      </w:r>
+      <w:proofErr w:type="spellStart"/>
+      <w:r>
+        <w:t>i</w:t>
+      </w:r>
+      <w:proofErr w:type="spellEnd"/>
+      <w:r>
+        <w:t xml:space="preserve">][j][0] ) { </w:t>
       </w:r>
       <w:r>
         <w:tab/>
@@ -6955,7 +7534,15 @@
       </w:r>
       <w:r>
         <w:tab/>
-        <w:t xml:space="preserve">c[i][j][0] = c[i-1][j][0]; </w:t>
+        <w:t>c[</w:t>
+      </w:r>
+      <w:proofErr w:type="spellStart"/>
+      <w:r>
+        <w:t>i</w:t>
+      </w:r>
+      <w:proofErr w:type="spellEnd"/>
+      <w:r>
+        <w:t xml:space="preserve">][j][0] = c[i-1][j][0]; </w:t>
       </w:r>
     </w:p>
     <w:p>
@@ -6981,7 +7568,15 @@
       </w:r>
       <w:r>
         <w:tab/>
-        <w:t xml:space="preserve">c[i][j][1] = 1; </w:t>
+        <w:t>c[</w:t>
+      </w:r>
+      <w:proofErr w:type="spellStart"/>
+      <w:r>
+        <w:t>i</w:t>
+      </w:r>
+      <w:proofErr w:type="spellEnd"/>
+      <w:r>
+        <w:t xml:space="preserve">][j][1] = 1; </w:t>
       </w:r>
       <w:r>
         <w:rPr>
@@ -7049,7 +7644,23 @@
         <w:t>if</w:t>
       </w:r>
       <w:r>
-        <w:t xml:space="preserve">( c[i][j-1][0] &gt;= c[i][j][0] ) { </w:t>
+        <w:t>( c[</w:t>
+      </w:r>
+      <w:proofErr w:type="spellStart"/>
+      <w:r>
+        <w:t>i</w:t>
+      </w:r>
+      <w:proofErr w:type="spellEnd"/>
+      <w:r>
+        <w:t>][j-1][0] &gt;= c[</w:t>
+      </w:r>
+      <w:proofErr w:type="spellStart"/>
+      <w:r>
+        <w:t>i</w:t>
+      </w:r>
+      <w:proofErr w:type="spellEnd"/>
+      <w:r>
+        <w:t xml:space="preserve">][j][0] ) { </w:t>
       </w:r>
     </w:p>
     <w:p>
@@ -7076,7 +7687,23 @@
       </w:r>
       <w:r>
         <w:tab/>
-        <w:t xml:space="preserve">c[i][j][0] = c[i][j-1][0]; </w:t>
+        <w:t>c[</w:t>
+      </w:r>
+      <w:proofErr w:type="spellStart"/>
+      <w:r>
+        <w:t>i</w:t>
+      </w:r>
+      <w:proofErr w:type="spellEnd"/>
+      <w:r>
+        <w:t>][j][0] = c[</w:t>
+      </w:r>
+      <w:proofErr w:type="spellStart"/>
+      <w:r>
+        <w:t>i</w:t>
+      </w:r>
+      <w:proofErr w:type="spellEnd"/>
+      <w:r>
+        <w:t xml:space="preserve">][j-1][0]; </w:t>
       </w:r>
     </w:p>
     <w:p>
@@ -7102,7 +7729,15 @@
       </w:r>
       <w:r>
         <w:tab/>
-        <w:t xml:space="preserve">c[i][j][1] = 2; </w:t>
+        <w:t>c[</w:t>
+      </w:r>
+      <w:proofErr w:type="spellStart"/>
+      <w:r>
+        <w:t>i</w:t>
+      </w:r>
+      <w:proofErr w:type="spellEnd"/>
+      <w:r>
+        <w:t xml:space="preserve">][j][1] = 2; </w:t>
       </w:r>
       <w:r>
         <w:rPr>
@@ -7158,7 +7793,49 @@
         <w:rPr>
           <w:color w:val="3F7F5F"/>
         </w:rPr>
-        <w:t>//System.out.println("lookup_lcs"+i+", "+j);</w:t>
+        <w:t>//</w:t>
+      </w:r>
+      <w:proofErr w:type="spellStart"/>
+      <w:r>
+        <w:rPr>
+          <w:color w:val="3F7F5F"/>
+        </w:rPr>
+        <w:t>System.out.println</w:t>
+      </w:r>
+      <w:proofErr w:type="spellEnd"/>
+      <w:r>
+        <w:rPr>
+          <w:color w:val="3F7F5F"/>
+        </w:rPr>
+        <w:t>("lookup_</w:t>
+      </w:r>
+      <w:proofErr w:type="spellStart"/>
+      <w:r>
+        <w:rPr>
+          <w:color w:val="3F7F5F"/>
+        </w:rPr>
+        <w:t>lcs</w:t>
+      </w:r>
+      <w:proofErr w:type="spellEnd"/>
+      <w:r>
+        <w:rPr>
+          <w:color w:val="3F7F5F"/>
+        </w:rPr>
+        <w:t>"+</w:t>
+      </w:r>
+      <w:proofErr w:type="spellStart"/>
+      <w:r>
+        <w:rPr>
+          <w:color w:val="3F7F5F"/>
+        </w:rPr>
+        <w:t>i</w:t>
+      </w:r>
+      <w:proofErr w:type="spellEnd"/>
+      <w:r>
+        <w:rPr>
+          <w:color w:val="3F7F5F"/>
+        </w:rPr>
+        <w:t>+", "+j);</w:t>
       </w:r>
       <w:r>
         <w:t xml:space="preserve"> </w:t>
@@ -7224,7 +7901,15 @@
         <w:t>void</w:t>
       </w:r>
       <w:r>
-        <w:t xml:space="preserve"> generateLCSString() {                                              ……………………………..(6) </w:t>
+        <w:t xml:space="preserve"> </w:t>
+      </w:r>
+      <w:proofErr w:type="spellStart"/>
+      <w:r>
+        <w:t>generateLCSString</w:t>
+      </w:r>
+      <w:proofErr w:type="spellEnd"/>
+      <w:r>
+        <w:t xml:space="preserve">() {                                              ……………………………..(6) </w:t>
       </w:r>
     </w:p>
     <w:p>
@@ -7242,6 +7927,7 @@
       <w:r>
         <w:tab/>
       </w:r>
+      <w:proofErr w:type="spellStart"/>
       <w:r>
         <w:rPr>
           <w:b/>
@@ -7249,8 +7935,17 @@
         </w:rPr>
         <w:t>int</w:t>
       </w:r>
-      <w:r>
-        <w:t xml:space="preserve"> i = len1;  </w:t>
+      <w:proofErr w:type="spellEnd"/>
+      <w:r>
+        <w:t xml:space="preserve"> </w:t>
+      </w:r>
+      <w:proofErr w:type="spellStart"/>
+      <w:r>
+        <w:t>i</w:t>
+      </w:r>
+      <w:proofErr w:type="spellEnd"/>
+      <w:r>
+        <w:t xml:space="preserve"> = len1;  </w:t>
       </w:r>
       <w:r>
         <w:tab/>
@@ -7259,6 +7954,7 @@
       <w:r>
         <w:tab/>
       </w:r>
+      <w:proofErr w:type="spellStart"/>
       <w:r>
         <w:rPr>
           <w:b/>
@@ -7266,6 +7962,7 @@
         </w:rPr>
         <w:t>int</w:t>
       </w:r>
+      <w:proofErr w:type="spellEnd"/>
       <w:r>
         <w:t xml:space="preserve"> j = len2; </w:t>
       </w:r>
@@ -7293,7 +7990,15 @@
         <w:t>while</w:t>
       </w:r>
       <w:r>
-        <w:t xml:space="preserve">( i &gt; 0 &amp;&amp; j &gt; 0 ) {  </w:t>
+        <w:t xml:space="preserve">( </w:t>
+      </w:r>
+      <w:proofErr w:type="spellStart"/>
+      <w:r>
+        <w:t>i</w:t>
+      </w:r>
+      <w:proofErr w:type="spellEnd"/>
+      <w:r>
+        <w:t xml:space="preserve"> &gt; 0 &amp;&amp; j &gt; 0 ) {  </w:t>
       </w:r>
       <w:r>
         <w:tab/>
@@ -7314,7 +8019,15 @@
         <w:t>if</w:t>
       </w:r>
       <w:r>
-        <w:t xml:space="preserve">( c[i][j][1] == 0 ) {  </w:t>
+        <w:t>( c[</w:t>
+      </w:r>
+      <w:proofErr w:type="spellStart"/>
+      <w:r>
+        <w:t>i</w:t>
+      </w:r>
+      <w:proofErr w:type="spellEnd"/>
+      <w:r>
+        <w:t xml:space="preserve">][j][1] == 0 ) {  </w:t>
       </w:r>
       <w:r>
         <w:tab/>
@@ -7330,7 +8043,14 @@
       </w:r>
       <w:r>
         <w:tab/>
-        <w:t xml:space="preserve">i--;  </w:t>
+      </w:r>
+      <w:proofErr w:type="spellStart"/>
+      <w:r>
+        <w:t>i</w:t>
+      </w:r>
+      <w:proofErr w:type="spellEnd"/>
+      <w:r>
+        <w:t xml:space="preserve">--;  </w:t>
       </w:r>
       <w:r>
         <w:tab/>
@@ -7377,7 +8097,30 @@
       </w:r>
       <w:r>
         <w:tab/>
-        <w:t xml:space="preserve">lcsString = s1.charAt(i)+lcsString; </w:t>
+      </w:r>
+      <w:proofErr w:type="spellStart"/>
+      <w:r>
+        <w:t>lcsString</w:t>
+      </w:r>
+      <w:proofErr w:type="spellEnd"/>
+      <w:r>
+        <w:t xml:space="preserve"> = s1.charAt(</w:t>
+      </w:r>
+      <w:proofErr w:type="spellStart"/>
+      <w:r>
+        <w:t>i</w:t>
+      </w:r>
+      <w:proofErr w:type="spellEnd"/>
+      <w:r>
+        <w:t>)+</w:t>
+      </w:r>
+      <w:proofErr w:type="spellStart"/>
+      <w:r>
+        <w:t>lcsString</w:t>
+      </w:r>
+      <w:proofErr w:type="spellEnd"/>
+      <w:r>
+        <w:t xml:space="preserve">; </w:t>
       </w:r>
     </w:p>
     <w:p>
@@ -7460,7 +8203,15 @@
         <w:t>if</w:t>
       </w:r>
       <w:r>
-        <w:t xml:space="preserve">( c[i][j][1] == 1 ) { </w:t>
+        <w:t>( c[</w:t>
+      </w:r>
+      <w:proofErr w:type="spellStart"/>
+      <w:r>
+        <w:t>i</w:t>
+      </w:r>
+      <w:proofErr w:type="spellEnd"/>
+      <w:r>
+        <w:t xml:space="preserve">][j][1] == 1 ) { </w:t>
       </w:r>
     </w:p>
     <w:p>
@@ -7491,7 +8242,14 @@
       </w:r>
       <w:r>
         <w:tab/>
-        <w:t xml:space="preserve">i--; </w:t>
+      </w:r>
+      <w:proofErr w:type="spellStart"/>
+      <w:r>
+        <w:t>i</w:t>
+      </w:r>
+      <w:proofErr w:type="spellEnd"/>
+      <w:r>
+        <w:t xml:space="preserve">--; </w:t>
       </w:r>
     </w:p>
     <w:p>
@@ -7574,7 +8332,15 @@
         <w:t>if</w:t>
       </w:r>
       <w:r>
-        <w:t xml:space="preserve">( c[i][j][1] == 2 ) { </w:t>
+        <w:t>( c[</w:t>
+      </w:r>
+      <w:proofErr w:type="spellStart"/>
+      <w:r>
+        <w:t>i</w:t>
+      </w:r>
+      <w:proofErr w:type="spellEnd"/>
+      <w:r>
+        <w:t xml:space="preserve">][j][1] == 2 ) { </w:t>
       </w:r>
     </w:p>
     <w:p>
@@ -7662,7 +8428,35 @@
         <w:rPr>
           <w:color w:val="3F7F5F"/>
         </w:rPr>
-        <w:t>//System.out.println("generate_lcs_string"+i+", "+j);</w:t>
+        <w:t>//</w:t>
+      </w:r>
+      <w:proofErr w:type="spellStart"/>
+      <w:r>
+        <w:rPr>
+          <w:color w:val="3F7F5F"/>
+        </w:rPr>
+        <w:t>System.out.println</w:t>
+      </w:r>
+      <w:proofErr w:type="spellEnd"/>
+      <w:r>
+        <w:rPr>
+          <w:color w:val="3F7F5F"/>
+        </w:rPr>
+        <w:t>("generate_lcs_string"+</w:t>
+      </w:r>
+      <w:proofErr w:type="spellStart"/>
+      <w:r>
+        <w:rPr>
+          <w:color w:val="3F7F5F"/>
+        </w:rPr>
+        <w:t>i</w:t>
+      </w:r>
+      <w:proofErr w:type="spellEnd"/>
+      <w:r>
+        <w:rPr>
+          <w:color w:val="3F7F5F"/>
+        </w:rPr>
+        <w:t>+", "+j);</w:t>
       </w:r>
       <w:r>
         <w:t xml:space="preserve"> </w:t>
@@ -7741,6 +8535,7 @@
       <w:r>
         <w:t xml:space="preserve"> </w:t>
       </w:r>
+      <w:proofErr w:type="spellStart"/>
       <w:r>
         <w:rPr>
           <w:b/>
@@ -7748,8 +8543,17 @@
         </w:rPr>
         <w:t>int</w:t>
       </w:r>
-      <w:r>
-        <w:t xml:space="preserve"> getLCSLength() { </w:t>
+      <w:proofErr w:type="spellEnd"/>
+      <w:r>
+        <w:t xml:space="preserve"> </w:t>
+      </w:r>
+      <w:proofErr w:type="spellStart"/>
+      <w:r>
+        <w:t>getLCSLength</w:t>
+      </w:r>
+      <w:proofErr w:type="spellEnd"/>
+      <w:r>
+        <w:t xml:space="preserve">() { </w:t>
       </w:r>
     </w:p>
     <w:p>
@@ -7779,7 +8583,15 @@
         <w:t>return</w:t>
       </w:r>
       <w:r>
-        <w:t xml:space="preserve"> lcslength; </w:t>
+        <w:t xml:space="preserve"> </w:t>
+      </w:r>
+      <w:proofErr w:type="spellStart"/>
+      <w:r>
+        <w:t>lcslength</w:t>
+      </w:r>
+      <w:proofErr w:type="spellEnd"/>
+      <w:r>
+        <w:t xml:space="preserve">; </w:t>
       </w:r>
     </w:p>
     <w:p>
@@ -7832,7 +8644,15 @@
         <w:t>public</w:t>
       </w:r>
       <w:r>
-        <w:t xml:space="preserve"> String getlcsString() { </w:t>
+        <w:t xml:space="preserve"> String </w:t>
+      </w:r>
+      <w:proofErr w:type="spellStart"/>
+      <w:r>
+        <w:t>getlcsString</w:t>
+      </w:r>
+      <w:proofErr w:type="spellEnd"/>
+      <w:r>
+        <w:t xml:space="preserve">() { </w:t>
       </w:r>
     </w:p>
     <w:p>
@@ -7862,7 +8682,15 @@
         <w:t>return</w:t>
       </w:r>
       <w:r>
-        <w:t xml:space="preserve"> lcsString; </w:t>
+        <w:t xml:space="preserve"> </w:t>
+      </w:r>
+      <w:proofErr w:type="spellStart"/>
+      <w:r>
+        <w:t>lcsString</w:t>
+      </w:r>
+      <w:proofErr w:type="spellEnd"/>
+      <w:r>
+        <w:t xml:space="preserve">; </w:t>
       </w:r>
     </w:p>
     <w:p>
@@ -8177,7 +9005,23 @@
           <w:b/>
           <w:sz w:val="24"/>
         </w:rPr>
-        <w:t xml:space="preserve">C [i] [j] [0] is the Island Matrix   </w:t>
+        <w:t>C [</w:t>
+      </w:r>
+      <w:proofErr w:type="spellStart"/>
+      <w:r>
+        <w:rPr>
+          <w:b/>
+          <w:sz w:val="24"/>
+        </w:rPr>
+        <w:t>i</w:t>
+      </w:r>
+      <w:proofErr w:type="spellEnd"/>
+      <w:r>
+        <w:rPr>
+          <w:b/>
+          <w:sz w:val="24"/>
+        </w:rPr>
+        <w:t xml:space="preserve">] [j] [0] is the Island Matrix   </w:t>
       </w:r>
       <w:r>
         <w:rPr>
@@ -8203,7 +9047,23 @@
           <w:b/>
           <w:sz w:val="24"/>
         </w:rPr>
-        <w:t xml:space="preserve">C [i] [j] [1] is the Bridge Matrix </w:t>
+        <w:t>C [</w:t>
+      </w:r>
+      <w:proofErr w:type="spellStart"/>
+      <w:r>
+        <w:rPr>
+          <w:b/>
+          <w:sz w:val="24"/>
+        </w:rPr>
+        <w:t>i</w:t>
+      </w:r>
+      <w:proofErr w:type="spellEnd"/>
+      <w:r>
+        <w:rPr>
+          <w:b/>
+          <w:sz w:val="24"/>
+        </w:rPr>
+        <w:t xml:space="preserve">] [j] [1] is the Bridge Matrix </w:t>
       </w:r>
     </w:p>
     <w:p>
@@ -8238,7 +9098,21 @@
         <w:rPr>
           <w:sz w:val="24"/>
         </w:rPr>
-        <w:t xml:space="preserve">For all values where i=0 or j=0 or both set. (marked by (1) in the implementation) </w:t>
+        <w:t xml:space="preserve">For all values where </w:t>
+      </w:r>
+      <w:proofErr w:type="spellStart"/>
+      <w:r>
+        <w:rPr>
+          <w:sz w:val="24"/>
+        </w:rPr>
+        <w:t>i</w:t>
+      </w:r>
+      <w:proofErr w:type="spellEnd"/>
+      <w:r>
+        <w:rPr>
+          <w:sz w:val="24"/>
+        </w:rPr>
+        <w:t xml:space="preserve">=0 or j=0 or both set. (marked by (1) in the implementation) </w:t>
       </w:r>
     </w:p>
     <w:p>
@@ -8262,7 +9136,23 @@
           <w:b/>
           <w:sz w:val="24"/>
         </w:rPr>
-        <w:t>C [i] [j] [0]=0 (Island of 0)</w:t>
+        <w:t>C [</w:t>
+      </w:r>
+      <w:proofErr w:type="spellStart"/>
+      <w:r>
+        <w:rPr>
+          <w:b/>
+          <w:sz w:val="24"/>
+        </w:rPr>
+        <w:t>i</w:t>
+      </w:r>
+      <w:proofErr w:type="spellEnd"/>
+      <w:r>
+        <w:rPr>
+          <w:b/>
+          <w:sz w:val="24"/>
+        </w:rPr>
+        <w:t>] [j] [0]=0 (Island of 0)</w:t>
       </w:r>
       <w:r>
         <w:rPr>
@@ -8281,7 +9171,23 @@
           <w:b/>
           <w:sz w:val="24"/>
         </w:rPr>
-        <w:t>C [i] [j] [1]=3 (cell to be left empty)</w:t>
+        <w:t>C [</w:t>
+      </w:r>
+      <w:proofErr w:type="spellStart"/>
+      <w:r>
+        <w:rPr>
+          <w:b/>
+          <w:sz w:val="24"/>
+        </w:rPr>
+        <w:t>i</w:t>
+      </w:r>
+      <w:proofErr w:type="spellEnd"/>
+      <w:r>
+        <w:rPr>
+          <w:b/>
+          <w:sz w:val="24"/>
+        </w:rPr>
+        <w:t>] [j] [1]=3 (cell to be left empty)</w:t>
       </w:r>
       <w:r>
         <w:rPr>
@@ -8376,12 +9282,6 @@
         <w:tblStyle w:val="TableGrid"/>
         <w:tblW w:w="10352" w:type="dxa"/>
         <w:tblInd w:w="5" w:type="dxa"/>
-        <w:tblCellMar>
-          <w:top w:w="0" w:type="dxa"/>
-          <w:left w:w="0" w:type="dxa"/>
-          <w:bottom w:w="0" w:type="dxa"/>
-          <w:right w:w="0" w:type="dxa"/>
-        </w:tblCellMar>
         <w:tblLook w:val="04A0" w:firstRow="1" w:lastRow="0" w:firstColumn="1" w:lastColumn="0" w:noHBand="0" w:noVBand="1"/>
       </w:tblPr>
       <w:tblGrid>
@@ -8415,7 +9315,6 @@
               <w:tblCellMar>
                 <w:top w:w="52" w:type="dxa"/>
                 <w:left w:w="146" w:type="dxa"/>
-                <w:bottom w:w="0" w:type="dxa"/>
                 <w:right w:w="91" w:type="dxa"/>
               </w:tblCellMar>
               <w:tblLook w:val="04A0" w:firstRow="1" w:lastRow="0" w:firstColumn="1" w:lastColumn="0" w:noHBand="0" w:noVBand="1"/>
@@ -10888,7 +11787,6 @@
               <w:tblCellMar>
                 <w:top w:w="52" w:type="dxa"/>
                 <w:left w:w="170" w:type="dxa"/>
-                <w:bottom w:w="0" w:type="dxa"/>
                 <w:right w:w="115" w:type="dxa"/>
               </w:tblCellMar>
               <w:tblLook w:val="04A0" w:firstRow="1" w:lastRow="0" w:firstColumn="1" w:lastColumn="0" w:noHBand="0" w:noVBand="1"/>
@@ -13381,9 +14279,9 @@
     <w:p>
       <w:pPr>
         <w:sectPr>
-          <w:headerReference w:type="even" r:id="rId5"/>
-          <w:headerReference w:type="default" r:id="rId6"/>
-          <w:headerReference w:type="first" r:id="rId7"/>
+          <w:headerReference w:type="even" r:id="rId7"/>
+          <w:headerReference w:type="default" r:id="rId8"/>
+          <w:headerReference w:type="first" r:id="rId9"/>
           <w:pgSz w:w="12240" w:h="15840"/>
           <w:pgMar w:top="721" w:right="752" w:bottom="528" w:left="720" w:header="720" w:footer="720" w:gutter="0"/>
           <w:cols w:space="720"/>
@@ -13400,7 +14298,21 @@
           <w:sz w:val="24"/>
         </w:rPr>
         <w:lastRenderedPageBreak/>
-        <w:t xml:space="preserve">For i=1, and j=6, </w:t>
+        <w:t xml:space="preserve">For </w:t>
+      </w:r>
+      <w:proofErr w:type="spellStart"/>
+      <w:r>
+        <w:rPr>
+          <w:sz w:val="24"/>
+        </w:rPr>
+        <w:t>i</w:t>
+      </w:r>
+      <w:proofErr w:type="spellEnd"/>
+      <w:r>
+        <w:rPr>
+          <w:sz w:val="24"/>
+        </w:rPr>
+        <w:t xml:space="preserve">=1, and j=6, </w:t>
       </w:r>
       <w:r>
         <w:rPr>
@@ -13431,7 +14343,23 @@
           <w:b/>
           <w:sz w:val="24"/>
         </w:rPr>
-        <w:t>C [i] [j] [0]= C [i-1] [j-1] [0]+1; (start new island of (1))</w:t>
+        <w:t>C [</w:t>
+      </w:r>
+      <w:proofErr w:type="spellStart"/>
+      <w:r>
+        <w:rPr>
+          <w:b/>
+          <w:sz w:val="24"/>
+        </w:rPr>
+        <w:t>i</w:t>
+      </w:r>
+      <w:proofErr w:type="spellEnd"/>
+      <w:r>
+        <w:rPr>
+          <w:b/>
+          <w:sz w:val="24"/>
+        </w:rPr>
+        <w:t>] [j] [0]= C [i-1] [j-1] [0]+1; (start new island of (1))</w:t>
       </w:r>
       <w:r>
         <w:rPr>
@@ -13450,7 +14378,23 @@
           <w:b/>
           <w:sz w:val="24"/>
         </w:rPr>
-        <w:t xml:space="preserve">C [i] [j] [1]=0 (create bridge) </w:t>
+        <w:t>C [</w:t>
+      </w:r>
+      <w:proofErr w:type="spellStart"/>
+      <w:r>
+        <w:rPr>
+          <w:b/>
+          <w:sz w:val="24"/>
+        </w:rPr>
+        <w:t>i</w:t>
+      </w:r>
+      <w:proofErr w:type="spellEnd"/>
+      <w:r>
+        <w:rPr>
+          <w:b/>
+          <w:sz w:val="24"/>
+        </w:rPr>
+        <w:t xml:space="preserve">] [j] [1]=0 (create bridge) </w:t>
       </w:r>
       <w:r>
         <w:rPr>
@@ -13626,33 +14570,65 @@
           <w:b/>
           <w:sz w:val="24"/>
         </w:rPr>
-        <w:t>C [i] [j] [0]=set same value as previous element in the row. (</w:t>
-      </w:r>
-      <w:r>
-        <w:rPr>
-          <w:sz w:val="24"/>
-        </w:rPr>
-        <w:t>refer (4) in imp</w:t>
-      </w:r>
+        <w:t>C [</w:t>
+      </w:r>
+      <w:proofErr w:type="spellStart"/>
       <w:r>
         <w:rPr>
           <w:b/>
           <w:sz w:val="24"/>
         </w:rPr>
-        <w:t xml:space="preserve">) </w:t>
-      </w:r>
-      <w:r>
-        <w:rPr>
-          <w:sz w:val="24"/>
-        </w:rPr>
-        <w:t xml:space="preserve"> </w:t>
-      </w:r>
+        <w:t>i</w:t>
+      </w:r>
+      <w:proofErr w:type="spellEnd"/>
       <w:r>
         <w:rPr>
           <w:b/>
           <w:sz w:val="24"/>
         </w:rPr>
-        <w:t xml:space="preserve">C [i] [j] [1]=2 (go left)  </w:t>
+        <w:t>] [j] [0]=set same value as previous element in the row. (</w:t>
+      </w:r>
+      <w:r>
+        <w:rPr>
+          <w:sz w:val="24"/>
+        </w:rPr>
+        <w:t>refer (4) in imp</w:t>
+      </w:r>
+      <w:r>
+        <w:rPr>
+          <w:b/>
+          <w:sz w:val="24"/>
+        </w:rPr>
+        <w:t xml:space="preserve">) </w:t>
+      </w:r>
+      <w:r>
+        <w:rPr>
+          <w:sz w:val="24"/>
+        </w:rPr>
+        <w:t xml:space="preserve"> </w:t>
+      </w:r>
+      <w:r>
+        <w:rPr>
+          <w:b/>
+          <w:sz w:val="24"/>
+        </w:rPr>
+        <w:t>C [</w:t>
+      </w:r>
+      <w:proofErr w:type="spellStart"/>
+      <w:r>
+        <w:rPr>
+          <w:b/>
+          <w:sz w:val="24"/>
+        </w:rPr>
+        <w:t>i</w:t>
+      </w:r>
+      <w:proofErr w:type="spellEnd"/>
+      <w:r>
+        <w:rPr>
+          <w:b/>
+          <w:sz w:val="24"/>
+        </w:rPr>
+        <w:t xml:space="preserve">] [j] [1]=2 (go left)  </w:t>
       </w:r>
       <w:r>
         <w:rPr>
@@ -13864,12 +14840,6 @@
         <w:tblStyle w:val="TableGrid"/>
         <w:tblW w:w="10355" w:type="dxa"/>
         <w:tblInd w:w="5" w:type="dxa"/>
-        <w:tblCellMar>
-          <w:top w:w="0" w:type="dxa"/>
-          <w:left w:w="0" w:type="dxa"/>
-          <w:bottom w:w="0" w:type="dxa"/>
-          <w:right w:w="0" w:type="dxa"/>
-        </w:tblCellMar>
         <w:tblLook w:val="04A0" w:firstRow="1" w:lastRow="0" w:firstColumn="1" w:lastColumn="0" w:noHBand="0" w:noVBand="1"/>
       </w:tblPr>
       <w:tblGrid>
@@ -13903,7 +14873,6 @@
               <w:tblCellMar>
                 <w:top w:w="52" w:type="dxa"/>
                 <w:left w:w="108" w:type="dxa"/>
-                <w:bottom w:w="0" w:type="dxa"/>
                 <w:right w:w="54" w:type="dxa"/>
               </w:tblCellMar>
               <w:tblLook w:val="04A0" w:firstRow="1" w:lastRow="0" w:firstColumn="1" w:lastColumn="0" w:noHBand="0" w:noVBand="1"/>
@@ -16409,7 +17378,7 @@
                           <pic:cNvPicPr/>
                         </pic:nvPicPr>
                         <pic:blipFill>
-                          <a:blip r:embed="rId8"/>
+                          <a:blip r:embed="rId10"/>
                           <a:stretch>
                             <a:fillRect/>
                           </a:stretch>
@@ -16504,7 +17473,21 @@
         <w:rPr>
           <w:sz w:val="24"/>
         </w:rPr>
-        <w:t xml:space="preserve">For i=2, and j=6,  </w:t>
+        <w:t xml:space="preserve">For </w:t>
+      </w:r>
+      <w:proofErr w:type="spellStart"/>
+      <w:r>
+        <w:rPr>
+          <w:sz w:val="24"/>
+        </w:rPr>
+        <w:t>i</w:t>
+      </w:r>
+      <w:proofErr w:type="spellEnd"/>
+      <w:r>
+        <w:rPr>
+          <w:sz w:val="24"/>
+        </w:rPr>
+        <w:t xml:space="preserve">=2, and j=6,  </w:t>
       </w:r>
     </w:p>
     <w:p>
@@ -16546,20 +17529,52 @@
           <w:b/>
           <w:sz w:val="24"/>
         </w:rPr>
-        <w:t xml:space="preserve">C [i] [j] [0]= set same value as previous element in the column. </w:t>
-      </w:r>
-      <w:r>
-        <w:rPr>
-          <w:sz w:val="24"/>
-        </w:rPr>
-        <w:t xml:space="preserve">(refer implementation (5)) </w:t>
-      </w:r>
+        <w:t>C [</w:t>
+      </w:r>
+      <w:proofErr w:type="spellStart"/>
       <w:r>
         <w:rPr>
           <w:b/>
           <w:sz w:val="24"/>
         </w:rPr>
-        <w:t xml:space="preserve">C [i] [j] [1]=1 (go up) </w:t>
+        <w:t>i</w:t>
+      </w:r>
+      <w:proofErr w:type="spellEnd"/>
+      <w:r>
+        <w:rPr>
+          <w:b/>
+          <w:sz w:val="24"/>
+        </w:rPr>
+        <w:t xml:space="preserve">] [j] [0]= set same value as previous element in the column. </w:t>
+      </w:r>
+      <w:r>
+        <w:rPr>
+          <w:sz w:val="24"/>
+        </w:rPr>
+        <w:t xml:space="preserve">(refer implementation (5)) </w:t>
+      </w:r>
+      <w:r>
+        <w:rPr>
+          <w:b/>
+          <w:sz w:val="24"/>
+        </w:rPr>
+        <w:t>C [</w:t>
+      </w:r>
+      <w:proofErr w:type="spellStart"/>
+      <w:r>
+        <w:rPr>
+          <w:b/>
+          <w:sz w:val="24"/>
+        </w:rPr>
+        <w:t>i</w:t>
+      </w:r>
+      <w:proofErr w:type="spellEnd"/>
+      <w:r>
+        <w:rPr>
+          <w:b/>
+          <w:sz w:val="24"/>
+        </w:rPr>
+        <w:t xml:space="preserve">] [j] [1]=1 (go up) </w:t>
       </w:r>
       <w:r>
         <w:rPr>
@@ -16726,33 +17741,65 @@
           <w:b/>
           <w:sz w:val="24"/>
         </w:rPr>
-        <w:t>C [i] [j] [0]=set same value as previous element in the row. (</w:t>
-      </w:r>
-      <w:r>
-        <w:rPr>
-          <w:sz w:val="24"/>
-        </w:rPr>
-        <w:t>refer (4) in imp</w:t>
-      </w:r>
+        <w:t>C [</w:t>
+      </w:r>
+      <w:proofErr w:type="spellStart"/>
       <w:r>
         <w:rPr>
           <w:b/>
           <w:sz w:val="24"/>
         </w:rPr>
-        <w:t xml:space="preserve">) </w:t>
-      </w:r>
-      <w:r>
-        <w:rPr>
-          <w:sz w:val="24"/>
-        </w:rPr>
-        <w:t xml:space="preserve"> </w:t>
-      </w:r>
+        <w:t>i</w:t>
+      </w:r>
+      <w:proofErr w:type="spellEnd"/>
       <w:r>
         <w:rPr>
           <w:b/>
           <w:sz w:val="24"/>
         </w:rPr>
-        <w:t xml:space="preserve">C [i] [j] [1]=2 (go left)  </w:t>
+        <w:t>] [j] [0]=set same value as previous element in the row. (</w:t>
+      </w:r>
+      <w:r>
+        <w:rPr>
+          <w:sz w:val="24"/>
+        </w:rPr>
+        <w:t>refer (4) in imp</w:t>
+      </w:r>
+      <w:r>
+        <w:rPr>
+          <w:b/>
+          <w:sz w:val="24"/>
+        </w:rPr>
+        <w:t xml:space="preserve">) </w:t>
+      </w:r>
+      <w:r>
+        <w:rPr>
+          <w:sz w:val="24"/>
+        </w:rPr>
+        <w:t xml:space="preserve"> </w:t>
+      </w:r>
+      <w:r>
+        <w:rPr>
+          <w:b/>
+          <w:sz w:val="24"/>
+        </w:rPr>
+        <w:t>C [</w:t>
+      </w:r>
+      <w:proofErr w:type="spellStart"/>
+      <w:r>
+        <w:rPr>
+          <w:b/>
+          <w:sz w:val="24"/>
+        </w:rPr>
+        <w:t>i</w:t>
+      </w:r>
+      <w:proofErr w:type="spellEnd"/>
+      <w:r>
+        <w:rPr>
+          <w:b/>
+          <w:sz w:val="24"/>
+        </w:rPr>
+        <w:t xml:space="preserve">] [j] [1]=2 (go left)  </w:t>
       </w:r>
       <w:r>
         <w:rPr>
@@ -16981,12 +18028,6 @@
         <w:tblStyle w:val="TableGrid"/>
         <w:tblW w:w="10355" w:type="dxa"/>
         <w:tblInd w:w="5" w:type="dxa"/>
-        <w:tblCellMar>
-          <w:top w:w="0" w:type="dxa"/>
-          <w:left w:w="0" w:type="dxa"/>
-          <w:bottom w:w="0" w:type="dxa"/>
-          <w:right w:w="0" w:type="dxa"/>
-        </w:tblCellMar>
         <w:tblLook w:val="04A0" w:firstRow="1" w:lastRow="0" w:firstColumn="1" w:lastColumn="0" w:noHBand="0" w:noVBand="1"/>
       </w:tblPr>
       <w:tblGrid>
@@ -17020,7 +18061,6 @@
               <w:tblCellMar>
                 <w:top w:w="52" w:type="dxa"/>
                 <w:left w:w="146" w:type="dxa"/>
-                <w:bottom w:w="0" w:type="dxa"/>
                 <w:right w:w="91" w:type="dxa"/>
               </w:tblCellMar>
               <w:tblLook w:val="04A0" w:firstRow="1" w:lastRow="0" w:firstColumn="1" w:lastColumn="0" w:noHBand="0" w:noVBand="1"/>
@@ -19517,7 +20557,7 @@
                           <pic:cNvPicPr/>
                         </pic:nvPicPr>
                         <pic:blipFill>
-                          <a:blip r:embed="rId9"/>
+                          <a:blip r:embed="rId11"/>
                           <a:stretch>
                             <a:fillRect/>
                           </a:stretch>
@@ -19597,7 +20637,21 @@
         <w:rPr>
           <w:sz w:val="24"/>
         </w:rPr>
-        <w:t xml:space="preserve">For i=3, and j=4, </w:t>
+        <w:t xml:space="preserve">For </w:t>
+      </w:r>
+      <w:proofErr w:type="spellStart"/>
+      <w:r>
+        <w:rPr>
+          <w:sz w:val="24"/>
+        </w:rPr>
+        <w:t>i</w:t>
+      </w:r>
+      <w:proofErr w:type="spellEnd"/>
+      <w:r>
+        <w:rPr>
+          <w:sz w:val="24"/>
+        </w:rPr>
+        <w:t xml:space="preserve">=3, and j=4, </w:t>
       </w:r>
       <w:r>
         <w:rPr>
@@ -19628,7 +20682,23 @@
           <w:b/>
           <w:sz w:val="24"/>
         </w:rPr>
-        <w:t>C [i] [j] [0]= C [i-1] [j-1] [0]+1; (start island of (1))</w:t>
+        <w:t>C [</w:t>
+      </w:r>
+      <w:proofErr w:type="spellStart"/>
+      <w:r>
+        <w:rPr>
+          <w:b/>
+          <w:sz w:val="24"/>
+        </w:rPr>
+        <w:t>i</w:t>
+      </w:r>
+      <w:proofErr w:type="spellEnd"/>
+      <w:r>
+        <w:rPr>
+          <w:b/>
+          <w:sz w:val="24"/>
+        </w:rPr>
+        <w:t>] [j] [0]= C [i-1] [j-1] [0]+1; (start island of (1))</w:t>
       </w:r>
       <w:r>
         <w:rPr>
@@ -19647,7 +20717,23 @@
           <w:b/>
           <w:sz w:val="24"/>
         </w:rPr>
-        <w:t xml:space="preserve">C [i] [j] [1]=0 (create bridge) </w:t>
+        <w:t>C [</w:t>
+      </w:r>
+      <w:proofErr w:type="spellStart"/>
+      <w:r>
+        <w:rPr>
+          <w:b/>
+          <w:sz w:val="24"/>
+        </w:rPr>
+        <w:t>i</w:t>
+      </w:r>
+      <w:proofErr w:type="spellEnd"/>
+      <w:r>
+        <w:rPr>
+          <w:b/>
+          <w:sz w:val="24"/>
+        </w:rPr>
+        <w:t xml:space="preserve">] [j] [1]=0 (create bridge) </w:t>
       </w:r>
       <w:r>
         <w:rPr>
@@ -19823,33 +20909,65 @@
           <w:b/>
           <w:sz w:val="24"/>
         </w:rPr>
-        <w:t>C [i] [j] [0]=set same value as previous element in the row. (</w:t>
-      </w:r>
-      <w:r>
-        <w:rPr>
-          <w:sz w:val="24"/>
-        </w:rPr>
-        <w:t>refer (4) in imp</w:t>
-      </w:r>
+        <w:t>C [</w:t>
+      </w:r>
+      <w:proofErr w:type="spellStart"/>
       <w:r>
         <w:rPr>
           <w:b/>
           <w:sz w:val="24"/>
         </w:rPr>
-        <w:t xml:space="preserve">) </w:t>
-      </w:r>
-      <w:r>
-        <w:rPr>
-          <w:sz w:val="24"/>
-        </w:rPr>
-        <w:t xml:space="preserve"> </w:t>
-      </w:r>
+        <w:t>i</w:t>
+      </w:r>
+      <w:proofErr w:type="spellEnd"/>
       <w:r>
         <w:rPr>
           <w:b/>
           <w:sz w:val="24"/>
         </w:rPr>
-        <w:t xml:space="preserve">C [i] [j] [1]=2 (go left)  </w:t>
+        <w:t>] [j] [0]=set same value as previous element in the row. (</w:t>
+      </w:r>
+      <w:r>
+        <w:rPr>
+          <w:sz w:val="24"/>
+        </w:rPr>
+        <w:t>refer (4) in imp</w:t>
+      </w:r>
+      <w:r>
+        <w:rPr>
+          <w:b/>
+          <w:sz w:val="24"/>
+        </w:rPr>
+        <w:t xml:space="preserve">) </w:t>
+      </w:r>
+      <w:r>
+        <w:rPr>
+          <w:sz w:val="24"/>
+        </w:rPr>
+        <w:t xml:space="preserve"> </w:t>
+      </w:r>
+      <w:r>
+        <w:rPr>
+          <w:b/>
+          <w:sz w:val="24"/>
+        </w:rPr>
+        <w:t>C [</w:t>
+      </w:r>
+      <w:proofErr w:type="spellStart"/>
+      <w:r>
+        <w:rPr>
+          <w:b/>
+          <w:sz w:val="24"/>
+        </w:rPr>
+        <w:t>i</w:t>
+      </w:r>
+      <w:proofErr w:type="spellEnd"/>
+      <w:r>
+        <w:rPr>
+          <w:b/>
+          <w:sz w:val="24"/>
+        </w:rPr>
+        <w:t xml:space="preserve">] [j] [1]=2 (go left)  </w:t>
       </w:r>
       <w:r>
         <w:rPr>
@@ -20061,12 +21179,6 @@
         <w:tblStyle w:val="TableGrid"/>
         <w:tblW w:w="10355" w:type="dxa"/>
         <w:tblInd w:w="5" w:type="dxa"/>
-        <w:tblCellMar>
-          <w:top w:w="0" w:type="dxa"/>
-          <w:left w:w="0" w:type="dxa"/>
-          <w:bottom w:w="0" w:type="dxa"/>
-          <w:right w:w="0" w:type="dxa"/>
-        </w:tblCellMar>
         <w:tblLook w:val="04A0" w:firstRow="1" w:lastRow="0" w:firstColumn="1" w:lastColumn="0" w:noHBand="0" w:noVBand="1"/>
       </w:tblPr>
       <w:tblGrid>
@@ -20100,7 +21212,6 @@
               <w:tblCellMar>
                 <w:top w:w="52" w:type="dxa"/>
                 <w:left w:w="146" w:type="dxa"/>
-                <w:bottom w:w="0" w:type="dxa"/>
                 <w:right w:w="91" w:type="dxa"/>
               </w:tblCellMar>
               <w:tblLook w:val="04A0" w:firstRow="1" w:lastRow="0" w:firstColumn="1" w:lastColumn="0" w:noHBand="0" w:noVBand="1"/>
@@ -22618,7 +23729,7 @@
                           <pic:cNvPicPr/>
                         </pic:nvPicPr>
                         <pic:blipFill>
-                          <a:blip r:embed="rId10"/>
+                          <a:blip r:embed="rId12"/>
                           <a:stretch>
                             <a:fillRect/>
                           </a:stretch>
@@ -22674,7 +23785,21 @@
         <w:rPr>
           <w:sz w:val="24"/>
         </w:rPr>
-        <w:t xml:space="preserve">For i=4, and j=3, </w:t>
+        <w:t xml:space="preserve">For </w:t>
+      </w:r>
+      <w:proofErr w:type="spellStart"/>
+      <w:r>
+        <w:rPr>
+          <w:sz w:val="24"/>
+        </w:rPr>
+        <w:t>i</w:t>
+      </w:r>
+      <w:proofErr w:type="spellEnd"/>
+      <w:r>
+        <w:rPr>
+          <w:sz w:val="24"/>
+        </w:rPr>
+        <w:t xml:space="preserve">=4, and j=3, </w:t>
       </w:r>
       <w:r>
         <w:rPr>
@@ -22705,7 +23830,23 @@
           <w:b/>
           <w:sz w:val="24"/>
         </w:rPr>
-        <w:t>C [i] [j] [0]= C [i-1] [j-1] [0]+1; (start island of (1))</w:t>
+        <w:t>C [</w:t>
+      </w:r>
+      <w:proofErr w:type="spellStart"/>
+      <w:r>
+        <w:rPr>
+          <w:b/>
+          <w:sz w:val="24"/>
+        </w:rPr>
+        <w:t>i</w:t>
+      </w:r>
+      <w:proofErr w:type="spellEnd"/>
+      <w:r>
+        <w:rPr>
+          <w:b/>
+          <w:sz w:val="24"/>
+        </w:rPr>
+        <w:t>] [j] [0]= C [i-1] [j-1] [0]+1; (start island of (1))</w:t>
       </w:r>
       <w:r>
         <w:rPr>
@@ -22724,7 +23865,23 @@
           <w:b/>
           <w:sz w:val="24"/>
         </w:rPr>
-        <w:t xml:space="preserve">C [i] [j] [1]=0 (create bridge) </w:t>
+        <w:t>C [</w:t>
+      </w:r>
+      <w:proofErr w:type="spellStart"/>
+      <w:r>
+        <w:rPr>
+          <w:b/>
+          <w:sz w:val="24"/>
+        </w:rPr>
+        <w:t>i</w:t>
+      </w:r>
+      <w:proofErr w:type="spellEnd"/>
+      <w:r>
+        <w:rPr>
+          <w:b/>
+          <w:sz w:val="24"/>
+        </w:rPr>
+        <w:t xml:space="preserve">] [j] [1]=0 (create bridge) </w:t>
       </w:r>
       <w:r>
         <w:rPr>
@@ -22889,33 +24046,65 @@
           <w:b/>
           <w:sz w:val="24"/>
         </w:rPr>
-        <w:t>C [i] [j] [0]=set same value as previous element in the row. (</w:t>
-      </w:r>
-      <w:r>
-        <w:rPr>
-          <w:sz w:val="24"/>
-        </w:rPr>
-        <w:t>refer (4) in imp</w:t>
-      </w:r>
+        <w:t>C [</w:t>
+      </w:r>
+      <w:proofErr w:type="spellStart"/>
       <w:r>
         <w:rPr>
           <w:b/>
           <w:sz w:val="24"/>
         </w:rPr>
-        <w:t xml:space="preserve">) </w:t>
-      </w:r>
-      <w:r>
-        <w:rPr>
-          <w:sz w:val="24"/>
-        </w:rPr>
-        <w:t xml:space="preserve"> </w:t>
-      </w:r>
+        <w:t>i</w:t>
+      </w:r>
+      <w:proofErr w:type="spellEnd"/>
       <w:r>
         <w:rPr>
           <w:b/>
           <w:sz w:val="24"/>
         </w:rPr>
-        <w:t xml:space="preserve">C [i] [j] [1]=2 (go left)  </w:t>
+        <w:t>] [j] [0]=set same value as previous element in the row. (</w:t>
+      </w:r>
+      <w:r>
+        <w:rPr>
+          <w:sz w:val="24"/>
+        </w:rPr>
+        <w:t>refer (4) in imp</w:t>
+      </w:r>
+      <w:r>
+        <w:rPr>
+          <w:b/>
+          <w:sz w:val="24"/>
+        </w:rPr>
+        <w:t xml:space="preserve">) </w:t>
+      </w:r>
+      <w:r>
+        <w:rPr>
+          <w:sz w:val="24"/>
+        </w:rPr>
+        <w:t xml:space="preserve"> </w:t>
+      </w:r>
+      <w:r>
+        <w:rPr>
+          <w:b/>
+          <w:sz w:val="24"/>
+        </w:rPr>
+        <w:t>C [</w:t>
+      </w:r>
+      <w:proofErr w:type="spellStart"/>
+      <w:r>
+        <w:rPr>
+          <w:b/>
+          <w:sz w:val="24"/>
+        </w:rPr>
+        <w:t>i</w:t>
+      </w:r>
+      <w:proofErr w:type="spellEnd"/>
+      <w:r>
+        <w:rPr>
+          <w:b/>
+          <w:sz w:val="24"/>
+        </w:rPr>
+        <w:t xml:space="preserve">] [j] [1]=2 (go left)  </w:t>
       </w:r>
       <w:r>
         <w:rPr>
@@ -23115,12 +24304,6 @@
         <w:tblStyle w:val="TableGrid"/>
         <w:tblW w:w="10355" w:type="dxa"/>
         <w:tblInd w:w="5" w:type="dxa"/>
-        <w:tblCellMar>
-          <w:top w:w="0" w:type="dxa"/>
-          <w:left w:w="0" w:type="dxa"/>
-          <w:bottom w:w="0" w:type="dxa"/>
-          <w:right w:w="0" w:type="dxa"/>
-        </w:tblCellMar>
         <w:tblLook w:val="04A0" w:firstRow="1" w:lastRow="0" w:firstColumn="1" w:lastColumn="0" w:noHBand="0" w:noVBand="1"/>
       </w:tblPr>
       <w:tblGrid>
@@ -23154,7 +24337,6 @@
               <w:tblCellMar>
                 <w:top w:w="53" w:type="dxa"/>
                 <w:left w:w="146" w:type="dxa"/>
-                <w:bottom w:w="0" w:type="dxa"/>
                 <w:right w:w="91" w:type="dxa"/>
               </w:tblCellMar>
               <w:tblLook w:val="04A0" w:firstRow="1" w:lastRow="0" w:firstColumn="1" w:lastColumn="0" w:noHBand="0" w:noVBand="1"/>
@@ -25679,7 +26861,7 @@
                           <pic:cNvPicPr/>
                         </pic:nvPicPr>
                         <pic:blipFill>
-                          <a:blip r:embed="rId11"/>
+                          <a:blip r:embed="rId13"/>
                           <a:stretch>
                             <a:fillRect/>
                           </a:stretch>
@@ -25734,9 +26916,9 @@
     <w:p>
       <w:pPr>
         <w:sectPr>
-          <w:headerReference w:type="even" r:id="rId12"/>
-          <w:headerReference w:type="default" r:id="rId13"/>
-          <w:headerReference w:type="first" r:id="rId14"/>
+          <w:headerReference w:type="even" r:id="rId14"/>
+          <w:headerReference w:type="default" r:id="rId15"/>
+          <w:headerReference w:type="first" r:id="rId16"/>
           <w:pgSz w:w="12240" w:h="15840"/>
           <w:pgMar w:top="1241" w:right="2688" w:bottom="1162" w:left="720" w:header="766" w:footer="720" w:gutter="0"/>
           <w:pgNumType w:start="1"/>
@@ -25766,7 +26948,21 @@
         <w:rPr>
           <w:sz w:val="24"/>
         </w:rPr>
-        <w:t xml:space="preserve">For i=5, and j=2,5, </w:t>
+        <w:t xml:space="preserve">For </w:t>
+      </w:r>
+      <w:proofErr w:type="spellStart"/>
+      <w:r>
+        <w:rPr>
+          <w:sz w:val="24"/>
+        </w:rPr>
+        <w:t>i</w:t>
+      </w:r>
+      <w:proofErr w:type="spellEnd"/>
+      <w:r>
+        <w:rPr>
+          <w:sz w:val="24"/>
+        </w:rPr>
+        <w:t xml:space="preserve">=5, and j=2,5, </w:t>
       </w:r>
       <w:r>
         <w:rPr>
@@ -25797,7 +26993,23 @@
           <w:b/>
           <w:sz w:val="24"/>
         </w:rPr>
-        <w:t>C [i] [j] [0]= C [i-1] [j-1] [0]+1; (start island of (1),(2))</w:t>
+        <w:t>C [</w:t>
+      </w:r>
+      <w:proofErr w:type="spellStart"/>
+      <w:r>
+        <w:rPr>
+          <w:b/>
+          <w:sz w:val="24"/>
+        </w:rPr>
+        <w:t>i</w:t>
+      </w:r>
+      <w:proofErr w:type="spellEnd"/>
+      <w:r>
+        <w:rPr>
+          <w:b/>
+          <w:sz w:val="24"/>
+        </w:rPr>
+        <w:t>] [j] [0]= C [i-1] [j-1] [0]+1; (start island of (1),(2))</w:t>
       </w:r>
       <w:r>
         <w:rPr>
@@ -25816,7 +27028,23 @@
           <w:b/>
           <w:sz w:val="24"/>
         </w:rPr>
-        <w:t xml:space="preserve">C [i] [j] [1]=0 (create bridge) </w:t>
+        <w:t>C [</w:t>
+      </w:r>
+      <w:proofErr w:type="spellStart"/>
+      <w:r>
+        <w:rPr>
+          <w:b/>
+          <w:sz w:val="24"/>
+        </w:rPr>
+        <w:t>i</w:t>
+      </w:r>
+      <w:proofErr w:type="spellEnd"/>
+      <w:r>
+        <w:rPr>
+          <w:b/>
+          <w:sz w:val="24"/>
+        </w:rPr>
+        <w:t xml:space="preserve">] [j] [1]=0 (create bridge) </w:t>
       </w:r>
       <w:r>
         <w:rPr>
@@ -25981,33 +27209,65 @@
           <w:b/>
           <w:sz w:val="24"/>
         </w:rPr>
-        <w:t>C [i] [j] [0]=set same value as previous element in the row. (</w:t>
-      </w:r>
-      <w:r>
-        <w:rPr>
-          <w:sz w:val="24"/>
-        </w:rPr>
-        <w:t>refer (4) in imp</w:t>
-      </w:r>
+        <w:t>C [</w:t>
+      </w:r>
+      <w:proofErr w:type="spellStart"/>
       <w:r>
         <w:rPr>
           <w:b/>
           <w:sz w:val="24"/>
         </w:rPr>
-        <w:t xml:space="preserve">) </w:t>
-      </w:r>
-      <w:r>
-        <w:rPr>
-          <w:sz w:val="24"/>
-        </w:rPr>
-        <w:t xml:space="preserve"> </w:t>
-      </w:r>
+        <w:t>i</w:t>
+      </w:r>
+      <w:proofErr w:type="spellEnd"/>
       <w:r>
         <w:rPr>
           <w:b/>
           <w:sz w:val="24"/>
         </w:rPr>
-        <w:t xml:space="preserve">C [i] [j] [1]=2 (go left)  </w:t>
+        <w:t>] [j] [0]=set same value as previous element in the row. (</w:t>
+      </w:r>
+      <w:r>
+        <w:rPr>
+          <w:sz w:val="24"/>
+        </w:rPr>
+        <w:t>refer (4) in imp</w:t>
+      </w:r>
+      <w:r>
+        <w:rPr>
+          <w:b/>
+          <w:sz w:val="24"/>
+        </w:rPr>
+        <w:t xml:space="preserve">) </w:t>
+      </w:r>
+      <w:r>
+        <w:rPr>
+          <w:sz w:val="24"/>
+        </w:rPr>
+        <w:t xml:space="preserve"> </w:t>
+      </w:r>
+      <w:r>
+        <w:rPr>
+          <w:b/>
+          <w:sz w:val="24"/>
+        </w:rPr>
+        <w:t>C [</w:t>
+      </w:r>
+      <w:proofErr w:type="spellStart"/>
+      <w:r>
+        <w:rPr>
+          <w:b/>
+          <w:sz w:val="24"/>
+        </w:rPr>
+        <w:t>i</w:t>
+      </w:r>
+      <w:proofErr w:type="spellEnd"/>
+      <w:r>
+        <w:rPr>
+          <w:b/>
+          <w:sz w:val="24"/>
+        </w:rPr>
+        <w:t xml:space="preserve">] [j] [1]=2 (go left)  </w:t>
       </w:r>
       <w:r>
         <w:rPr>
@@ -26207,12 +27467,6 @@
         <w:tblStyle w:val="TableGrid"/>
         <w:tblW w:w="10355" w:type="dxa"/>
         <w:tblInd w:w="5" w:type="dxa"/>
-        <w:tblCellMar>
-          <w:top w:w="0" w:type="dxa"/>
-          <w:left w:w="0" w:type="dxa"/>
-          <w:bottom w:w="0" w:type="dxa"/>
-          <w:right w:w="0" w:type="dxa"/>
-        </w:tblCellMar>
         <w:tblLook w:val="04A0" w:firstRow="1" w:lastRow="0" w:firstColumn="1" w:lastColumn="0" w:noHBand="0" w:noVBand="1"/>
       </w:tblPr>
       <w:tblGrid>
@@ -26246,7 +27500,6 @@
               <w:tblCellMar>
                 <w:top w:w="53" w:type="dxa"/>
                 <w:left w:w="146" w:type="dxa"/>
-                <w:bottom w:w="0" w:type="dxa"/>
                 <w:right w:w="91" w:type="dxa"/>
               </w:tblCellMar>
               <w:tblLook w:val="04A0" w:firstRow="1" w:lastRow="0" w:firstColumn="1" w:lastColumn="0" w:noHBand="0" w:noVBand="1"/>
@@ -28786,7 +30039,7 @@
                           <pic:cNvPicPr/>
                         </pic:nvPicPr>
                         <pic:blipFill>
-                          <a:blip r:embed="rId15"/>
+                          <a:blip r:embed="rId17"/>
                           <a:stretch>
                             <a:fillRect/>
                           </a:stretch>
@@ -28860,7 +30113,21 @@
           <w:sz w:val="24"/>
         </w:rPr>
         <w:lastRenderedPageBreak/>
-        <w:t xml:space="preserve">For i=6, 7, 8 and j=2, 5,   </w:t>
+        <w:t xml:space="preserve">For </w:t>
+      </w:r>
+      <w:proofErr w:type="spellStart"/>
+      <w:r>
+        <w:rPr>
+          <w:sz w:val="24"/>
+        </w:rPr>
+        <w:t>i</w:t>
+      </w:r>
+      <w:proofErr w:type="spellEnd"/>
+      <w:r>
+        <w:rPr>
+          <w:sz w:val="24"/>
+        </w:rPr>
+        <w:t xml:space="preserve">=6, 7, 8 and j=2, 5,   </w:t>
       </w:r>
     </w:p>
     <w:p>
@@ -28902,20 +30169,52 @@
           <w:b/>
           <w:sz w:val="24"/>
         </w:rPr>
-        <w:t xml:space="preserve">C [i] [j] [0]= set same value as previous element in the column. </w:t>
-      </w:r>
-      <w:r>
-        <w:rPr>
-          <w:sz w:val="24"/>
-        </w:rPr>
-        <w:t xml:space="preserve">(refer implementation (5)) </w:t>
-      </w:r>
+        <w:t>C [</w:t>
+      </w:r>
+      <w:proofErr w:type="spellStart"/>
       <w:r>
         <w:rPr>
           <w:b/>
           <w:sz w:val="24"/>
         </w:rPr>
-        <w:t xml:space="preserve">C [i] [j] [1]=1 (go up) </w:t>
+        <w:t>i</w:t>
+      </w:r>
+      <w:proofErr w:type="spellEnd"/>
+      <w:r>
+        <w:rPr>
+          <w:b/>
+          <w:sz w:val="24"/>
+        </w:rPr>
+        <w:t xml:space="preserve">] [j] [0]= set same value as previous element in the column. </w:t>
+      </w:r>
+      <w:r>
+        <w:rPr>
+          <w:sz w:val="24"/>
+        </w:rPr>
+        <w:t xml:space="preserve">(refer implementation (5)) </w:t>
+      </w:r>
+      <w:r>
+        <w:rPr>
+          <w:b/>
+          <w:sz w:val="24"/>
+        </w:rPr>
+        <w:t>C [</w:t>
+      </w:r>
+      <w:proofErr w:type="spellStart"/>
+      <w:r>
+        <w:rPr>
+          <w:b/>
+          <w:sz w:val="24"/>
+        </w:rPr>
+        <w:t>i</w:t>
+      </w:r>
+      <w:proofErr w:type="spellEnd"/>
+      <w:r>
+        <w:rPr>
+          <w:b/>
+          <w:sz w:val="24"/>
+        </w:rPr>
+        <w:t xml:space="preserve">] [j] [1]=1 (go up) </w:t>
       </w:r>
       <w:r>
         <w:rPr>
@@ -29071,33 +30370,65 @@
           <w:b/>
           <w:sz w:val="24"/>
         </w:rPr>
-        <w:t>C [i] [j] [0]=set same value as previous element in the row. (</w:t>
-      </w:r>
-      <w:r>
-        <w:rPr>
-          <w:sz w:val="24"/>
-        </w:rPr>
-        <w:t>refer (4) in imp</w:t>
-      </w:r>
+        <w:t>C [</w:t>
+      </w:r>
+      <w:proofErr w:type="spellStart"/>
       <w:r>
         <w:rPr>
           <w:b/>
           <w:sz w:val="24"/>
         </w:rPr>
-        <w:t xml:space="preserve">) </w:t>
-      </w:r>
-      <w:r>
-        <w:rPr>
-          <w:sz w:val="24"/>
-        </w:rPr>
-        <w:t xml:space="preserve"> </w:t>
-      </w:r>
+        <w:t>i</w:t>
+      </w:r>
+      <w:proofErr w:type="spellEnd"/>
       <w:r>
         <w:rPr>
           <w:b/>
           <w:sz w:val="24"/>
         </w:rPr>
-        <w:t xml:space="preserve">C [i] [j] [1]=2 (go left)  </w:t>
+        <w:t>] [j] [0]=set same value as previous element in the row. (</w:t>
+      </w:r>
+      <w:r>
+        <w:rPr>
+          <w:sz w:val="24"/>
+        </w:rPr>
+        <w:t>refer (4) in imp</w:t>
+      </w:r>
+      <w:r>
+        <w:rPr>
+          <w:b/>
+          <w:sz w:val="24"/>
+        </w:rPr>
+        <w:t xml:space="preserve">) </w:t>
+      </w:r>
+      <w:r>
+        <w:rPr>
+          <w:sz w:val="24"/>
+        </w:rPr>
+        <w:t xml:space="preserve"> </w:t>
+      </w:r>
+      <w:r>
+        <w:rPr>
+          <w:b/>
+          <w:sz w:val="24"/>
+        </w:rPr>
+        <w:t>C [</w:t>
+      </w:r>
+      <w:proofErr w:type="spellStart"/>
+      <w:r>
+        <w:rPr>
+          <w:b/>
+          <w:sz w:val="24"/>
+        </w:rPr>
+        <w:t>i</w:t>
+      </w:r>
+      <w:proofErr w:type="spellEnd"/>
+      <w:r>
+        <w:rPr>
+          <w:b/>
+          <w:sz w:val="24"/>
+        </w:rPr>
+        <w:t xml:space="preserve">] [j] [1]=2 (go left)  </w:t>
       </w:r>
       <w:r>
         <w:rPr>
@@ -29302,12 +30633,6 @@
         <w:tblStyle w:val="TableGrid"/>
         <w:tblW w:w="10355" w:type="dxa"/>
         <w:tblInd w:w="5" w:type="dxa"/>
-        <w:tblCellMar>
-          <w:top w:w="0" w:type="dxa"/>
-          <w:left w:w="0" w:type="dxa"/>
-          <w:bottom w:w="0" w:type="dxa"/>
-          <w:right w:w="0" w:type="dxa"/>
-        </w:tblCellMar>
         <w:tblLook w:val="04A0" w:firstRow="1" w:lastRow="0" w:firstColumn="1" w:lastColumn="0" w:noHBand="0" w:noVBand="1"/>
       </w:tblPr>
       <w:tblGrid>
@@ -29341,7 +30666,6 @@
               <w:tblCellMar>
                 <w:top w:w="52" w:type="dxa"/>
                 <w:left w:w="146" w:type="dxa"/>
-                <w:bottom w:w="0" w:type="dxa"/>
                 <w:right w:w="91" w:type="dxa"/>
               </w:tblCellMar>
               <w:tblLook w:val="04A0" w:firstRow="1" w:lastRow="0" w:firstColumn="1" w:lastColumn="0" w:noHBand="0" w:noVBand="1"/>
@@ -31878,7 +33202,7 @@
                           <pic:cNvPicPr/>
                         </pic:nvPicPr>
                         <pic:blipFill>
-                          <a:blip r:embed="rId16"/>
+                          <a:blip r:embed="rId18"/>
                           <a:stretch>
                             <a:fillRect/>
                           </a:stretch>
@@ -31937,7 +33261,21 @@
         <w:rPr>
           <w:sz w:val="24"/>
         </w:rPr>
-        <w:t xml:space="preserve">For i=9, and j=9, </w:t>
+        <w:t xml:space="preserve">For </w:t>
+      </w:r>
+      <w:proofErr w:type="spellStart"/>
+      <w:r>
+        <w:rPr>
+          <w:sz w:val="24"/>
+        </w:rPr>
+        <w:t>i</w:t>
+      </w:r>
+      <w:proofErr w:type="spellEnd"/>
+      <w:r>
+        <w:rPr>
+          <w:sz w:val="24"/>
+        </w:rPr>
+        <w:t xml:space="preserve">=9, and j=9, </w:t>
       </w:r>
       <w:r>
         <w:rPr>
@@ -31969,7 +33307,23 @@
           <w:b/>
           <w:sz w:val="24"/>
         </w:rPr>
-        <w:t>C [i] [j] [0]= C [i-1] [j-1] [0]+1; (start island of (3))</w:t>
+        <w:t>C [</w:t>
+      </w:r>
+      <w:proofErr w:type="spellStart"/>
+      <w:r>
+        <w:rPr>
+          <w:b/>
+          <w:sz w:val="24"/>
+        </w:rPr>
+        <w:t>i</w:t>
+      </w:r>
+      <w:proofErr w:type="spellEnd"/>
+      <w:r>
+        <w:rPr>
+          <w:b/>
+          <w:sz w:val="24"/>
+        </w:rPr>
+        <w:t>] [j] [0]= C [i-1] [j-1] [0]+1; (start island of (3))</w:t>
       </w:r>
       <w:r>
         <w:rPr>
@@ -31988,7 +33342,23 @@
           <w:b/>
           <w:sz w:val="24"/>
         </w:rPr>
-        <w:t xml:space="preserve">C [i] [j] [1]=0 (create bridge) </w:t>
+        <w:t>C [</w:t>
+      </w:r>
+      <w:proofErr w:type="spellStart"/>
+      <w:r>
+        <w:rPr>
+          <w:b/>
+          <w:sz w:val="24"/>
+        </w:rPr>
+        <w:t>i</w:t>
+      </w:r>
+      <w:proofErr w:type="spellEnd"/>
+      <w:r>
+        <w:rPr>
+          <w:b/>
+          <w:sz w:val="24"/>
+        </w:rPr>
+        <w:t xml:space="preserve">] [j] [1]=0 (create bridge) </w:t>
       </w:r>
       <w:r>
         <w:rPr>
@@ -32129,7 +33499,21 @@
         <w:rPr>
           <w:sz w:val="24"/>
         </w:rPr>
-        <w:t xml:space="preserve">For i=9 and j=2, 5,   </w:t>
+        <w:t xml:space="preserve">For </w:t>
+      </w:r>
+      <w:proofErr w:type="spellStart"/>
+      <w:r>
+        <w:rPr>
+          <w:sz w:val="24"/>
+        </w:rPr>
+        <w:t>i</w:t>
+      </w:r>
+      <w:proofErr w:type="spellEnd"/>
+      <w:r>
+        <w:rPr>
+          <w:sz w:val="24"/>
+        </w:rPr>
+        <w:t xml:space="preserve">=9 and j=2, 5,   </w:t>
       </w:r>
     </w:p>
     <w:p>
@@ -32171,20 +33555,52 @@
           <w:b/>
           <w:sz w:val="24"/>
         </w:rPr>
-        <w:t xml:space="preserve">C [i] [j] [0]= set same value as previous element in the column. </w:t>
-      </w:r>
-      <w:r>
-        <w:rPr>
-          <w:sz w:val="24"/>
-        </w:rPr>
-        <w:t xml:space="preserve">(refer implementation (5)) </w:t>
-      </w:r>
+        <w:t>C [</w:t>
+      </w:r>
+      <w:proofErr w:type="spellStart"/>
       <w:r>
         <w:rPr>
           <w:b/>
           <w:sz w:val="24"/>
         </w:rPr>
-        <w:t xml:space="preserve">C [i] [j] [1]=1 (go up) </w:t>
+        <w:t>i</w:t>
+      </w:r>
+      <w:proofErr w:type="spellEnd"/>
+      <w:r>
+        <w:rPr>
+          <w:b/>
+          <w:sz w:val="24"/>
+        </w:rPr>
+        <w:t xml:space="preserve">] [j] [0]= set same value as previous element in the column. </w:t>
+      </w:r>
+      <w:r>
+        <w:rPr>
+          <w:sz w:val="24"/>
+        </w:rPr>
+        <w:t xml:space="preserve">(refer implementation (5)) </w:t>
+      </w:r>
+      <w:r>
+        <w:rPr>
+          <w:b/>
+          <w:sz w:val="24"/>
+        </w:rPr>
+        <w:t>C [</w:t>
+      </w:r>
+      <w:proofErr w:type="spellStart"/>
+      <w:r>
+        <w:rPr>
+          <w:b/>
+          <w:sz w:val="24"/>
+        </w:rPr>
+        <w:t>i</w:t>
+      </w:r>
+      <w:proofErr w:type="spellEnd"/>
+      <w:r>
+        <w:rPr>
+          <w:b/>
+          <w:sz w:val="24"/>
+        </w:rPr>
+        <w:t xml:space="preserve">] [j] [1]=1 (go up) </w:t>
       </w:r>
       <w:r>
         <w:rPr>
@@ -32329,33 +33745,65 @@
           <w:b/>
           <w:sz w:val="24"/>
         </w:rPr>
-        <w:t>C [i] [j] [0]=set same value as previous element in the row. (</w:t>
-      </w:r>
-      <w:r>
-        <w:rPr>
-          <w:sz w:val="24"/>
-        </w:rPr>
-        <w:t>refer (4) in imp</w:t>
-      </w:r>
+        <w:t>C [</w:t>
+      </w:r>
+      <w:proofErr w:type="spellStart"/>
       <w:r>
         <w:rPr>
           <w:b/>
           <w:sz w:val="24"/>
         </w:rPr>
-        <w:t xml:space="preserve">) </w:t>
-      </w:r>
-      <w:r>
-        <w:rPr>
-          <w:sz w:val="24"/>
-        </w:rPr>
-        <w:t xml:space="preserve"> </w:t>
-      </w:r>
+        <w:t>i</w:t>
+      </w:r>
+      <w:proofErr w:type="spellEnd"/>
       <w:r>
         <w:rPr>
           <w:b/>
           <w:sz w:val="24"/>
         </w:rPr>
-        <w:t xml:space="preserve">C [i] [j] [1]=2 (go left) </w:t>
+        <w:t>] [j] [0]=set same value as previous element in the row. (</w:t>
+      </w:r>
+      <w:r>
+        <w:rPr>
+          <w:sz w:val="24"/>
+        </w:rPr>
+        <w:t>refer (4) in imp</w:t>
+      </w:r>
+      <w:r>
+        <w:rPr>
+          <w:b/>
+          <w:sz w:val="24"/>
+        </w:rPr>
+        <w:t xml:space="preserve">) </w:t>
+      </w:r>
+      <w:r>
+        <w:rPr>
+          <w:sz w:val="24"/>
+        </w:rPr>
+        <w:t xml:space="preserve"> </w:t>
+      </w:r>
+      <w:r>
+        <w:rPr>
+          <w:b/>
+          <w:sz w:val="24"/>
+        </w:rPr>
+        <w:t>C [</w:t>
+      </w:r>
+      <w:proofErr w:type="spellStart"/>
+      <w:r>
+        <w:rPr>
+          <w:b/>
+          <w:sz w:val="24"/>
+        </w:rPr>
+        <w:t>i</w:t>
+      </w:r>
+      <w:proofErr w:type="spellEnd"/>
+      <w:r>
+        <w:rPr>
+          <w:b/>
+          <w:sz w:val="24"/>
+        </w:rPr>
+        <w:t xml:space="preserve">] [j] [1]=2 (go left) </w:t>
       </w:r>
       <w:r>
         <w:rPr>
@@ -32555,12 +34003,6 @@
         <w:tblStyle w:val="TableGrid"/>
         <w:tblW w:w="10355" w:type="dxa"/>
         <w:tblInd w:w="5" w:type="dxa"/>
-        <w:tblCellMar>
-          <w:top w:w="0" w:type="dxa"/>
-          <w:left w:w="0" w:type="dxa"/>
-          <w:bottom w:w="0" w:type="dxa"/>
-          <w:right w:w="0" w:type="dxa"/>
-        </w:tblCellMar>
         <w:tblLook w:val="04A0" w:firstRow="1" w:lastRow="0" w:firstColumn="1" w:lastColumn="0" w:noHBand="0" w:noVBand="1"/>
       </w:tblPr>
       <w:tblGrid>
@@ -32594,7 +34036,6 @@
               <w:tblCellMar>
                 <w:top w:w="53" w:type="dxa"/>
                 <w:left w:w="146" w:type="dxa"/>
-                <w:bottom w:w="0" w:type="dxa"/>
                 <w:right w:w="91" w:type="dxa"/>
               </w:tblCellMar>
               <w:tblLook w:val="04A0" w:firstRow="1" w:lastRow="0" w:firstColumn="1" w:lastColumn="0" w:noHBand="0" w:noVBand="1"/>
@@ -35156,7 +36597,7 @@
                           <pic:cNvPicPr/>
                         </pic:nvPicPr>
                         <pic:blipFill>
-                          <a:blip r:embed="rId17"/>
+                          <a:blip r:embed="rId19"/>
                           <a:stretch>
                             <a:fillRect/>
                           </a:stretch>
@@ -35299,12 +36740,6 @@
         <w:tblStyle w:val="TableGrid"/>
         <w:tblW w:w="10355" w:type="dxa"/>
         <w:tblInd w:w="5" w:type="dxa"/>
-        <w:tblCellMar>
-          <w:top w:w="0" w:type="dxa"/>
-          <w:left w:w="0" w:type="dxa"/>
-          <w:bottom w:w="0" w:type="dxa"/>
-          <w:right w:w="0" w:type="dxa"/>
-        </w:tblCellMar>
         <w:tblLook w:val="04A0" w:firstRow="1" w:lastRow="0" w:firstColumn="1" w:lastColumn="0" w:noHBand="0" w:noVBand="1"/>
       </w:tblPr>
       <w:tblGrid>
@@ -35338,7 +36773,6 @@
               <w:tblCellMar>
                 <w:top w:w="47" w:type="dxa"/>
                 <w:left w:w="39" w:type="dxa"/>
-                <w:bottom w:w="0" w:type="dxa"/>
                 <w:right w:w="55" w:type="dxa"/>
               </w:tblCellMar>
               <w:tblLook w:val="04A0" w:firstRow="1" w:lastRow="0" w:firstColumn="1" w:lastColumn="0" w:noHBand="0" w:noVBand="1"/>
@@ -36646,7 +38080,7 @@
                                       <pic:cNvPicPr/>
                                     </pic:nvPicPr>
                                     <pic:blipFill>
-                                      <a:blip r:embed="rId18"/>
+                                      <a:blip r:embed="rId20"/>
                                       <a:stretch>
                                         <a:fillRect/>
                                       </a:stretch>
@@ -36760,7 +38194,7 @@
                               <o:lock v:ext="edit" aspectratio="t"/>
                             </v:shapetype>
                             <v:shape id="Picture 110834" o:spid="_x0000_s1027" type="#_x0000_t75" style="position:absolute;left:-3428;top:-3174;width:152400;height:152400;visibility:visible;mso-wrap-style:square" o:gfxdata="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">
-                              <v:imagedata r:id="rId19" o:title=""/>
+                              <v:imagedata r:id="rId21" o:title=""/>
                             </v:shape>
                             <v:shape id="Shape 16191" o:spid="_x0000_s1028" style="position:absolute;width:148082;height:148844;visibility:visible;mso-wrap-style:square;v-text-anchor:top" coordsize="148082,148844" o:gfxdata="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" path="m254,l56007,253,42037,14097r92075,92964l148082,93218r-254,55626l92075,148590r13970,-13843l13970,41910,,55753,254,xe" filled="f" strokeweight=".5pt">
                               <v:stroke miterlimit="83231f" joinstyle="miter"/>
@@ -36834,7 +38268,7 @@
                                       <pic:cNvPicPr/>
                                     </pic:nvPicPr>
                                     <pic:blipFill>
-                                      <a:blip r:embed="rId20"/>
+                                      <a:blip r:embed="rId22"/>
                                       <a:stretch>
                                         <a:fillRect/>
                                       </a:stretch>
@@ -36920,7 +38354,7 @@
                         <w:pict>
                           <v:group w14:anchorId="0FBFBFAD" id="Group 108676" o:spid="_x0000_s1026" style="position:absolute;margin-left:5.45pt;margin-top:8.25pt;width:11.9pt;height:6.85pt;z-index:-251656192" coordsize="150876,86868" o:gfxdata="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">
                             <v:shape id="Picture 110835" o:spid="_x0000_s1027" type="#_x0000_t75" style="position:absolute;left:-3555;top:-5079;width:155448;height:94488;visibility:visible;mso-wrap-style:square" o:gfxdata="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">
-                              <v:imagedata r:id="rId21" o:title=""/>
+                              <v:imagedata r:id="rId23" o:title=""/>
                             </v:shape>
                             <v:shape id="Shape 16183" o:spid="_x0000_s1028" style="position:absolute;width:150876;height:86868;visibility:visible;mso-wrap-style:square;v-text-anchor:top" coordsize="150876,86868" o:gfxdata="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" path="m,43435l43434,r,21717l150876,21717r,43434l43434,65151r,21717l,43435xe" filled="f" strokeweight=".48pt">
                               <v:stroke miterlimit="83231f" joinstyle="miter"/>
@@ -37229,7 +38663,7 @@
                                       <pic:cNvPicPr/>
                                     </pic:nvPicPr>
                                     <pic:blipFill>
-                                      <a:blip r:embed="rId22"/>
+                                      <a:blip r:embed="rId24"/>
                                       <a:stretch>
                                         <a:fillRect/>
                                       </a:stretch>
@@ -37324,7 +38758,7 @@
                         <w:pict>
                           <v:group w14:anchorId="31259C4E" id="Group 108825" o:spid="_x0000_s1026" style="position:absolute;margin-left:2.7pt;margin-top:2.85pt;width:11.65pt;height:11.7pt;z-index:-251655168" coordsize="148082,148844" o:gfxdata="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">
                             <v:shape id="Picture 110836" o:spid="_x0000_s1027" type="#_x0000_t75" style="position:absolute;left:-5714;top:-4825;width:155448;height:155448;visibility:visible;mso-wrap-style:square" o:gfxdata="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">
-                              <v:imagedata r:id="rId23" o:title=""/>
+                              <v:imagedata r:id="rId25" o:title=""/>
                             </v:shape>
                             <v:shape id="Shape 16179" o:spid="_x0000_s1028" style="position:absolute;width:148082;height:148844;visibility:visible;mso-wrap-style:square;v-text-anchor:top" coordsize="148082,148844" o:gfxdata="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" path="m254,l56007,254,42037,14098r92075,92963l148082,93218r-254,55626l92075,148590r13970,-13842l13970,41911,,55753,254,xe" filled="f" strokeweight=".5pt">
                               <v:stroke miterlimit="83231f" joinstyle="miter"/>
@@ -37600,7 +39034,7 @@
                                       <pic:cNvPicPr/>
                                     </pic:nvPicPr>
                                     <pic:blipFill>
-                                      <a:blip r:embed="rId24"/>
+                                      <a:blip r:embed="rId26"/>
                                       <a:stretch>
                                         <a:fillRect/>
                                       </a:stretch>
@@ -37686,7 +39120,7 @@
                         <w:pict>
                           <v:group w14:anchorId="52D4A8B2" id="Group 108951" o:spid="_x0000_s1026" style="width:6.25pt;height:12.5pt;mso-position-horizontal-relative:char;mso-position-vertical-relative:line" coordsize="79248,158496" o:gfxdata="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">
                             <v:shape id="Picture 110837" o:spid="_x0000_s1027" type="#_x0000_t75" style="position:absolute;left:-3047;top:-5079;width:82296;height:164592;visibility:visible;mso-wrap-style:square" o:gfxdata="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">
-                              <v:imagedata r:id="rId25" o:title=""/>
+                              <v:imagedata r:id="rId27" o:title=""/>
                             </v:shape>
                             <v:shape id="Shape 16185" o:spid="_x0000_s1028" style="position:absolute;width:79248;height:158496;visibility:visible;mso-wrap-style:square;v-text-anchor:top" coordsize="79248,158496" o:gfxdata="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" path="m,39624l39624,,79248,39624r-19812,l59436,158496r-39624,l19812,39624,,39624xe" filled="f" strokeweight=".48pt">
                               <v:stroke miterlimit="83231f" joinstyle="miter"/>
@@ -37956,7 +39390,7 @@
                                       <pic:cNvPicPr/>
                                     </pic:nvPicPr>
                                     <pic:blipFill>
-                                      <a:blip r:embed="rId26"/>
+                                      <a:blip r:embed="rId28"/>
                                       <a:stretch>
                                         <a:fillRect/>
                                       </a:stretch>
@@ -38042,7 +39476,7 @@
                         <w:pict>
                           <v:group w14:anchorId="283EF1A4" id="Group 109121" o:spid="_x0000_s1026" style="width:6.25pt;height:12.6pt;mso-position-horizontal-relative:char;mso-position-vertical-relative:line" coordsize="79248,160020" o:gfxdata="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">
                             <v:shape id="Picture 110838" o:spid="_x0000_s1027" type="#_x0000_t75" style="position:absolute;left:-3555;top:-3555;width:82296;height:164592;visibility:visible;mso-wrap-style:square" o:gfxdata="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">
-                              <v:imagedata r:id="rId27" o:title=""/>
+                              <v:imagedata r:id="rId29" o:title=""/>
                             </v:shape>
                             <v:shape id="Shape 16187" o:spid="_x0000_s1028" style="position:absolute;width:79248;height:160020;visibility:visible;mso-wrap-style:square;v-text-anchor:top" coordsize="79248,160020" o:gfxdata="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" path="m,39624l39624,,79248,39624r-19812,l59436,160020r-39624,l19812,39624,,39624xe" filled="f" strokeweight=".48pt">
                               <v:stroke miterlimit="83231f" joinstyle="miter"/>
@@ -38311,7 +39745,7 @@
                                       <pic:cNvPicPr/>
                                     </pic:nvPicPr>
                                     <pic:blipFill>
-                                      <a:blip r:embed="rId28"/>
+                                      <a:blip r:embed="rId30"/>
                                       <a:stretch>
                                         <a:fillRect/>
                                       </a:stretch>
@@ -38397,7 +39831,7 @@
                         <w:pict>
                           <v:group w14:anchorId="62971157" id="Group 109305" o:spid="_x0000_s1026" style="width:6.25pt;height:12.5pt;mso-position-horizontal-relative:char;mso-position-vertical-relative:line" coordsize="79248,158496" o:gfxdata="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">
                             <v:shape id="Picture 110839" o:spid="_x0000_s1027" type="#_x0000_t75" style="position:absolute;left:-3555;top:-4063;width:85344;height:164592;visibility:visible;mso-wrap-style:square" o:gfxdata="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">
-                              <v:imagedata r:id="rId29" o:title=""/>
+                              <v:imagedata r:id="rId31" o:title=""/>
                             </v:shape>
                             <v:shape id="Shape 16189" o:spid="_x0000_s1028" style="position:absolute;width:79248;height:158496;visibility:visible;mso-wrap-style:square;v-text-anchor:top" coordsize="79248,158496" o:gfxdata="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" path="m,39624l39624,,79248,39624r-19812,l59436,158496r-39624,l19812,39624,,39624xe" filled="f" strokeweight=".48pt">
                               <v:stroke miterlimit="83231f" joinstyle="miter"/>
@@ -38465,7 +39899,7 @@
                                       <pic:cNvPicPr/>
                                     </pic:nvPicPr>
                                     <pic:blipFill>
-                                      <a:blip r:embed="rId30"/>
+                                      <a:blip r:embed="rId32"/>
                                       <a:stretch>
                                         <a:fillRect/>
                                       </a:stretch>
@@ -38551,7 +39985,7 @@
                         <w:pict>
                           <v:group w14:anchorId="6F079713" id="Group 109331" o:spid="_x0000_s1026" style="position:absolute;margin-left:4.65pt;margin-top:9.55pt;width:13.8pt;height:6.25pt;z-index:-251654144" coordsize="175260,79248" o:gfxdata="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">
                             <v:shape id="Picture 110840" o:spid="_x0000_s1027" type="#_x0000_t75" style="position:absolute;left:-5587;top:-3555;width:182880;height:85344;visibility:visible;mso-wrap-style:square" o:gfxdata="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">
-                              <v:imagedata r:id="rId31" o:title=""/>
+                              <v:imagedata r:id="rId33" o:title=""/>
                             </v:shape>
                             <v:shape id="Shape 16181" o:spid="_x0000_s1028" style="position:absolute;width:175260;height:79248;visibility:visible;mso-wrap-style:square;v-text-anchor:top" coordsize="175260,79248" o:gfxdata="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" path="m,39624l39624,r,19812l175260,19812r,39624l39624,59436r,19812l,39624xe" filled="f" strokeweight=".48pt">
                               <v:stroke miterlimit="83231f" joinstyle="miter"/>
@@ -38861,7 +40295,7 @@
                                       <pic:cNvPicPr/>
                                     </pic:nvPicPr>
                                     <pic:blipFill>
-                                      <a:blip r:embed="rId32"/>
+                                      <a:blip r:embed="rId34"/>
                                       <a:stretch>
                                         <a:fillRect/>
                                       </a:stretch>
@@ -38956,7 +40390,7 @@
                         <w:pict>
                           <v:group w14:anchorId="06B9E121" id="Group 109535" o:spid="_x0000_s1026" style="position:absolute;margin-left:1.95pt;margin-top:3.1pt;width:10.05pt;height:10.1pt;z-index:-251653120" coordsize="127889,128524" o:gfxdata="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">
                             <v:shape id="Picture 110841" o:spid="_x0000_s1027" type="#_x0000_t75" style="position:absolute;left:-4444;top:-3174;width:134112;height:134112;visibility:visible;mso-wrap-style:square" o:gfxdata="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">
-                              <v:imagedata r:id="rId33" o:title=""/>
+                              <v:imagedata r:id="rId35" o:title=""/>
                             </v:shape>
                             <v:shape id="Shape 16177" o:spid="_x0000_s1028" style="position:absolute;width:127889;height:128524;visibility:visible;mso-wrap-style:square;v-text-anchor:top" coordsize="127889,128524" o:gfxdata="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" path="m254,l59944,254,44958,15113r67945,68580l127889,68834r-254,59690l67945,128270,82931,113411,14986,44831,,59690,254,xe" filled="f" strokeweight=".5pt">
                               <v:stroke miterlimit="83231f" joinstyle="miter"/>
@@ -39012,7 +40446,7 @@
                           <pic:cNvPicPr/>
                         </pic:nvPicPr>
                         <pic:blipFill>
-                          <a:blip r:embed="rId34"/>
+                          <a:blip r:embed="rId36"/>
                           <a:stretch>
                             <a:fillRect/>
                           </a:stretch>
@@ -39182,13 +40616,11 @@
           <w:tab w:val="left" w:pos="1980"/>
         </w:tabs>
       </w:pPr>
-      <w:bookmarkStart w:id="0" w:name="_GoBack"/>
-      <w:bookmarkEnd w:id="0"/>
     </w:p>
     <w:sectPr>
-      <w:headerReference w:type="even" r:id="rId35"/>
-      <w:headerReference w:type="default" r:id="rId36"/>
-      <w:headerReference w:type="first" r:id="rId37"/>
+      <w:headerReference w:type="even" r:id="rId37"/>
+      <w:headerReference w:type="default" r:id="rId38"/>
+      <w:headerReference w:type="first" r:id="rId39"/>
       <w:pgSz w:w="12240" w:h="15840"/>
       <w:pgMar w:top="766" w:right="1863" w:bottom="1909" w:left="720" w:header="720" w:footer="720" w:gutter="0"/>
       <w:cols w:space="720"/>
@@ -39196,6 +40628,56 @@
     </w:sectPr>
   </w:body>
 </w:document>
+</file>
+
+<file path=word/endnotes.xml><?xml version="1.0" encoding="utf-8"?>
+<w:endnotes xmlns:wpc="http://schemas.microsoft.com/office/word/2010/wordprocessingCanvas" xmlns:cx="http://schemas.microsoft.com/office/drawing/2014/chartex" xmlns:cx1="http://schemas.microsoft.com/office/drawing/2015/9/8/chartex" xmlns:cx2="http://schemas.microsoft.com/office/drawing/2015/10/21/chartex" xmlns:cx3="http://schemas.microsoft.com/office/drawing/2016/5/9/chartex" xmlns:cx4="http://schemas.microsoft.com/office/drawing/2016/5/10/chartex" xmlns:cx5="http://schemas.microsoft.com/office/drawing/2016/5/11/chartex" xmlns:cx6="http://schemas.microsoft.com/office/drawing/2016/5/12/chartex" xmlns:cx7="http://schemas.microsoft.com/office/drawing/2016/5/13/chartex" xmlns:cx8="http://schemas.microsoft.com/office/drawing/2016/5/14/chartex" xmlns:mc="http://schemas.openxmlformats.org/markup-compatibility/2006" xmlns:o="urn:schemas-microsoft-com:office:office" xmlns:r="http://schemas.openxmlformats.org/officeDocument/2006/relationships" xmlns:m="http://schemas.openxmlformats.org/officeDocument/2006/math" xmlns:v="urn:schemas-microsoft-com:vml" xmlns:wp14="http://schemas.microsoft.com/office/word/2010/wordprocessingDrawing" xmlns:wp="http://schemas.openxmlformats.org/drawingml/2006/wordprocessingDrawing" xmlns:w10="urn:schemas-microsoft-com:office:word" xmlns:w="http://schemas.openxmlformats.org/wordprocessingml/2006/main" xmlns:w14="http://schemas.microsoft.com/office/word/2010/wordml" xmlns:w15="http://schemas.microsoft.com/office/word/2012/wordml" xmlns:w16se="http://schemas.microsoft.com/office/word/2015/wordml/symex" xmlns:wpg="http://schemas.microsoft.com/office/word/2010/wordprocessingGroup" xmlns:wpi="http://schemas.microsoft.com/office/word/2010/wordprocessingInk" xmlns:wne="http://schemas.microsoft.com/office/word/2006/wordml" xmlns:wps="http://schemas.microsoft.com/office/word/2010/wordprocessingShape" mc:Ignorable="w14 w15 w16se wp14">
+  <w:endnote w:type="separator" w:id="-1">
+    <w:p>
+      <w:pPr>
+        <w:spacing w:after="0" w:line="240" w:lineRule="auto"/>
+      </w:pPr>
+      <w:r>
+        <w:separator/>
+      </w:r>
+    </w:p>
+  </w:endnote>
+  <w:endnote w:type="continuationSeparator" w:id="0">
+    <w:p>
+      <w:pPr>
+        <w:spacing w:after="0" w:line="240" w:lineRule="auto"/>
+      </w:pPr>
+      <w:r>
+        <w:continuationSeparator/>
+      </w:r>
+    </w:p>
+  </w:endnote>
+</w:endnotes>
+</file>
+
+<file path=word/footnotes.xml><?xml version="1.0" encoding="utf-8"?>
+<w:footnotes xmlns:wpc="http://schemas.microsoft.com/office/word/2010/wordprocessingCanvas" xmlns:cx="http://schemas.microsoft.com/office/drawing/2014/chartex" xmlns:cx1="http://schemas.microsoft.com/office/drawing/2015/9/8/chartex" xmlns:cx2="http://schemas.microsoft.com/office/drawing/2015/10/21/chartex" xmlns:cx3="http://schemas.microsoft.com/office/drawing/2016/5/9/chartex" xmlns:cx4="http://schemas.microsoft.com/office/drawing/2016/5/10/chartex" xmlns:cx5="http://schemas.microsoft.com/office/drawing/2016/5/11/chartex" xmlns:cx6="http://schemas.microsoft.com/office/drawing/2016/5/12/chartex" xmlns:cx7="http://schemas.microsoft.com/office/drawing/2016/5/13/chartex" xmlns:cx8="http://schemas.microsoft.com/office/drawing/2016/5/14/chartex" xmlns:mc="http://schemas.openxmlformats.org/markup-compatibility/2006" xmlns:o="urn:schemas-microsoft-com:office:office" xmlns:r="http://schemas.openxmlformats.org/officeDocument/2006/relationships" xmlns:m="http://schemas.openxmlformats.org/officeDocument/2006/math" xmlns:v="urn:schemas-microsoft-com:vml" xmlns:wp14="http://schemas.microsoft.com/office/word/2010/wordprocessingDrawing" xmlns:wp="http://schemas.openxmlformats.org/drawingml/2006/wordprocessingDrawing" xmlns:w10="urn:schemas-microsoft-com:office:word" xmlns:w="http://schemas.openxmlformats.org/wordprocessingml/2006/main" xmlns:w14="http://schemas.microsoft.com/office/word/2010/wordml" xmlns:w15="http://schemas.microsoft.com/office/word/2012/wordml" xmlns:w16se="http://schemas.microsoft.com/office/word/2015/wordml/symex" xmlns:wpg="http://schemas.microsoft.com/office/word/2010/wordprocessingGroup" xmlns:wpi="http://schemas.microsoft.com/office/word/2010/wordprocessingInk" xmlns:wne="http://schemas.microsoft.com/office/word/2006/wordml" xmlns:wps="http://schemas.microsoft.com/office/word/2010/wordprocessingShape" mc:Ignorable="w14 w15 w16se wp14">
+  <w:footnote w:type="separator" w:id="-1">
+    <w:p>
+      <w:pPr>
+        <w:spacing w:after="0" w:line="240" w:lineRule="auto"/>
+      </w:pPr>
+      <w:r>
+        <w:separator/>
+      </w:r>
+    </w:p>
+  </w:footnote>
+  <w:footnote w:type="continuationSeparator" w:id="0">
+    <w:p>
+      <w:pPr>
+        <w:spacing w:after="0" w:line="240" w:lineRule="auto"/>
+      </w:pPr>
+      <w:r>
+        <w:continuationSeparator/>
+      </w:r>
+    </w:p>
+  </w:footnote>
+</w:footnotes>
 </file>
 
 <file path=word/header1.xml><?xml version="1.0" encoding="utf-8"?>

</xml_diff>